<commit_message>
[FIX] Validacion repo v1.1 + CFA + ZIP
</commit_message>
<xml_diff>
--- a/fuentes/124100_CF1_DU.docx
+++ b/fuentes/124100_CF1_DU.docx
@@ -548,7 +548,7 @@
             </w:rPr>
             <w:fldChar w:fldCharType="separate"/>
           </w:r>
-          <w:hyperlink w:anchor="_Toc181869544" w:history="1">
+          <w:hyperlink w:anchor="_Toc191328093" w:history="1">
             <w:r>
               <w:rPr>
                 <w:rStyle w:val="Hipervnculo"/>
@@ -575,7 +575,7 @@
                 <w:noProof/>
                 <w:webHidden/>
               </w:rPr>
-              <w:instrText xml:space="preserve"> PAGEREF _Toc181869544 \h </w:instrText>
+              <w:instrText xml:space="preserve"> PAGEREF _Toc191328093 \h </w:instrText>
             </w:r>
             <w:r>
               <w:rPr>
@@ -622,7 +622,7 @@
               <w14:ligatures w14:val="none"/>
             </w:rPr>
           </w:pPr>
-          <w:hyperlink w:anchor="_Toc181869545" w:history="1">
+          <w:hyperlink w:anchor="_Toc191328094" w:history="1">
             <w:r>
               <w:rPr>
                 <w:rStyle w:val="Hipervnculo"/>
@@ -667,7 +667,7 @@
                 <w:noProof/>
                 <w:webHidden/>
               </w:rPr>
-              <w:instrText xml:space="preserve"> PAGEREF _Toc181869545 \h </w:instrText>
+              <w:instrText xml:space="preserve"> PAGEREF _Toc191328094 \h </w:instrText>
             </w:r>
             <w:r>
               <w:rPr>
@@ -714,7 +714,7 @@
               <w14:ligatures w14:val="none"/>
             </w:rPr>
           </w:pPr>
-          <w:hyperlink w:anchor="_Toc181869546" w:history="1">
+          <w:hyperlink w:anchor="_Toc191328095" w:history="1">
             <w:r>
               <w:rPr>
                 <w:rStyle w:val="Hipervnculo"/>
@@ -759,7 +759,7 @@
                 <w:noProof/>
                 <w:webHidden/>
               </w:rPr>
-              <w:instrText xml:space="preserve"> PAGEREF _Toc181869546 \h </w:instrText>
+              <w:instrText xml:space="preserve"> PAGEREF _Toc191328095 \h </w:instrText>
             </w:r>
             <w:r>
               <w:rPr>
@@ -793,6 +793,9 @@
         <w:p>
           <w:pPr>
             <w:pStyle w:val="TDC2"/>
+            <w:tabs>
+              <w:tab w:val="left" w:pos="1782"/>
+            </w:tabs>
             <w:rPr>
               <w:rFonts w:eastAsiaTheme="minorEastAsia"/>
               <w:kern w:val="0"/>
@@ -801,7 +804,7 @@
               <w14:ligatures w14:val="none"/>
             </w:rPr>
           </w:pPr>
-          <w:hyperlink w:anchor="_Toc181869549" w:history="1">
+          <w:hyperlink w:anchor="_Toc191328098" w:history="1">
             <w:r>
               <w:rPr>
                 <w:rStyle w:val="Hipervnculo"/>
@@ -816,19 +819,17 @@
             </w:r>
             <w:r>
               <w:rPr>
+                <w:rFonts w:eastAsiaTheme="minorEastAsia"/>
+                <w:kern w:val="0"/>
+                <w:sz w:val="22"/>
+                <w:lang w:eastAsia="es-CO"/>
+                <w14:ligatures w14:val="none"/>
+              </w:rPr>
+              <w:tab/>
+            </w:r>
+            <w:r>
+              <w:rPr>
                 <w:rStyle w:val="Hipervnculo"/>
-                <w14:scene3d>
-                  <w14:camera w14:prst="orthographicFront"/>
-                  <w14:lightRig w14:rig="threePt" w14:dir="t">
-                    <w14:rot w14:lat="0" w14:lon="0" w14:rev="0"/>
-                  </w14:lightRig>
-                </w14:scene3d>
-              </w:rPr>
-              <w:t xml:space="preserve"> </w:t>
-            </w:r>
-            <w:r>
-              <w:rPr>
-                <w:rStyle w:val="Hipervnculo"/>
               </w:rPr>
               <w:t>¿Qué es una variable del mercado?</w:t>
             </w:r>
@@ -848,7 +849,7 @@
               <w:rPr>
                 <w:webHidden/>
               </w:rPr>
-              <w:instrText xml:space="preserve"> PAGEREF _Toc181869549 \h </w:instrText>
+              <w:instrText xml:space="preserve"> PAGEREF _Toc191328098 \h </w:instrText>
             </w:r>
             <w:r>
               <w:rPr>
@@ -878,6 +879,9 @@
         <w:p>
           <w:pPr>
             <w:pStyle w:val="TDC2"/>
+            <w:tabs>
+              <w:tab w:val="left" w:pos="1762"/>
+            </w:tabs>
             <w:rPr>
               <w:rFonts w:eastAsiaTheme="minorEastAsia"/>
               <w:kern w:val="0"/>
@@ -886,7 +890,7 @@
               <w14:ligatures w14:val="none"/>
             </w:rPr>
           </w:pPr>
-          <w:hyperlink w:anchor="_Toc181869550" w:history="1">
+          <w:hyperlink w:anchor="_Toc191328099" w:history="1">
             <w:r>
               <w:rPr>
                 <w:rStyle w:val="Hipervnculo"/>
@@ -901,19 +905,17 @@
             </w:r>
             <w:r>
               <w:rPr>
+                <w:rFonts w:eastAsiaTheme="minorEastAsia"/>
+                <w:kern w:val="0"/>
+                <w:sz w:val="22"/>
+                <w:lang w:eastAsia="es-CO"/>
+                <w14:ligatures w14:val="none"/>
+              </w:rPr>
+              <w:tab/>
+            </w:r>
+            <w:r>
+              <w:rPr>
                 <w:rStyle w:val="Hipervnculo"/>
-                <w14:scene3d>
-                  <w14:camera w14:prst="orthographicFront"/>
-                  <w14:lightRig w14:rig="threePt" w14:dir="t">
-                    <w14:rot w14:lat="0" w14:lon="0" w14:rev="0"/>
-                  </w14:lightRig>
-                </w14:scene3d>
-              </w:rPr>
-              <w:t xml:space="preserve"> </w:t>
-            </w:r>
-            <w:r>
-              <w:rPr>
-                <w:rStyle w:val="Hipervnculo"/>
               </w:rPr>
               <w:t>Variables externas</w:t>
             </w:r>
@@ -933,7 +935,7 @@
               <w:rPr>
                 <w:webHidden/>
               </w:rPr>
-              <w:instrText xml:space="preserve"> PAGEREF _Toc181869550 \h </w:instrText>
+              <w:instrText xml:space="preserve"> PAGEREF _Toc191328099 \h </w:instrText>
             </w:r>
             <w:r>
               <w:rPr>
@@ -963,6 +965,9 @@
         <w:p>
           <w:pPr>
             <w:pStyle w:val="TDC2"/>
+            <w:tabs>
+              <w:tab w:val="left" w:pos="1762"/>
+            </w:tabs>
             <w:rPr>
               <w:rFonts w:eastAsiaTheme="minorEastAsia"/>
               <w:kern w:val="0"/>
@@ -971,7 +976,7 @@
               <w14:ligatures w14:val="none"/>
             </w:rPr>
           </w:pPr>
-          <w:hyperlink w:anchor="_Toc181869551" w:history="1">
+          <w:hyperlink w:anchor="_Toc191328100" w:history="1">
             <w:r>
               <w:rPr>
                 <w:rStyle w:val="Hipervnculo"/>
@@ -986,19 +991,17 @@
             </w:r>
             <w:r>
               <w:rPr>
+                <w:rFonts w:eastAsiaTheme="minorEastAsia"/>
+                <w:kern w:val="0"/>
+                <w:sz w:val="22"/>
+                <w:lang w:eastAsia="es-CO"/>
+                <w14:ligatures w14:val="none"/>
+              </w:rPr>
+              <w:tab/>
+            </w:r>
+            <w:r>
+              <w:rPr>
                 <w:rStyle w:val="Hipervnculo"/>
-                <w14:scene3d>
-                  <w14:camera w14:prst="orthographicFront"/>
-                  <w14:lightRig w14:rig="threePt" w14:dir="t">
-                    <w14:rot w14:lat="0" w14:lon="0" w14:rev="0"/>
-                  </w14:lightRig>
-                </w14:scene3d>
-              </w:rPr>
-              <w:t xml:space="preserve"> </w:t>
-            </w:r>
-            <w:r>
-              <w:rPr>
-                <w:rStyle w:val="Hipervnculo"/>
               </w:rPr>
               <w:t>Variables internas</w:t>
             </w:r>
@@ -1018,7 +1021,7 @@
               <w:rPr>
                 <w:webHidden/>
               </w:rPr>
-              <w:instrText xml:space="preserve"> PAGEREF _Toc181869551 \h </w:instrText>
+              <w:instrText xml:space="preserve"> PAGEREF _Toc191328100 \h </w:instrText>
             </w:r>
             <w:r>
               <w:rPr>
@@ -1061,7 +1064,7 @@
               <w14:ligatures w14:val="none"/>
             </w:rPr>
           </w:pPr>
-          <w:hyperlink w:anchor="_Toc181869552" w:history="1">
+          <w:hyperlink w:anchor="_Toc191328101" w:history="1">
             <w:r>
               <w:rPr>
                 <w:rStyle w:val="Hipervnculo"/>
@@ -1106,7 +1109,7 @@
                 <w:noProof/>
                 <w:webHidden/>
               </w:rPr>
-              <w:instrText xml:space="preserve"> PAGEREF _Toc181869552 \h </w:instrText>
+              <w:instrText xml:space="preserve"> PAGEREF _Toc191328101 \h </w:instrText>
             </w:r>
             <w:r>
               <w:rPr>
@@ -1140,6 +1143,9 @@
         <w:p>
           <w:pPr>
             <w:pStyle w:val="TDC2"/>
+            <w:tabs>
+              <w:tab w:val="left" w:pos="1761"/>
+            </w:tabs>
             <w:rPr>
               <w:rFonts w:eastAsiaTheme="minorEastAsia"/>
               <w:kern w:val="0"/>
@@ -1148,7 +1154,7 @@
               <w14:ligatures w14:val="none"/>
             </w:rPr>
           </w:pPr>
-          <w:hyperlink w:anchor="_Toc181869554" w:history="1">
+          <w:hyperlink w:anchor="_Toc191328103" w:history="1">
             <w:r>
               <w:rPr>
                 <w:rStyle w:val="Hipervnculo"/>
@@ -1163,19 +1169,17 @@
             </w:r>
             <w:r>
               <w:rPr>
+                <w:rFonts w:eastAsiaTheme="minorEastAsia"/>
+                <w:kern w:val="0"/>
+                <w:sz w:val="22"/>
+                <w:lang w:eastAsia="es-CO"/>
+                <w14:ligatures w14:val="none"/>
+              </w:rPr>
+              <w:tab/>
+            </w:r>
+            <w:r>
+              <w:rPr>
                 <w:rStyle w:val="Hipervnculo"/>
-                <w14:scene3d>
-                  <w14:camera w14:prst="orthographicFront"/>
-                  <w14:lightRig w14:rig="threePt" w14:dir="t">
-                    <w14:rot w14:lat="0" w14:lon="0" w14:rev="0"/>
-                  </w14:lightRig>
-                </w14:scene3d>
-              </w:rPr>
-              <w:t xml:space="preserve"> </w:t>
-            </w:r>
-            <w:r>
-              <w:rPr>
-                <w:rStyle w:val="Hipervnculo"/>
               </w:rPr>
               <w:t>Tipos de investigación</w:t>
             </w:r>
@@ -1195,7 +1199,7 @@
               <w:rPr>
                 <w:webHidden/>
               </w:rPr>
-              <w:instrText xml:space="preserve"> PAGEREF _Toc181869554 \h </w:instrText>
+              <w:instrText xml:space="preserve"> PAGEREF _Toc191328103 \h </w:instrText>
             </w:r>
             <w:r>
               <w:rPr>
@@ -1225,6 +1229,9 @@
         <w:p>
           <w:pPr>
             <w:pStyle w:val="TDC2"/>
+            <w:tabs>
+              <w:tab w:val="left" w:pos="1782"/>
+            </w:tabs>
             <w:rPr>
               <w:rFonts w:eastAsiaTheme="minorEastAsia"/>
               <w:kern w:val="0"/>
@@ -1233,7 +1240,7 @@
               <w14:ligatures w14:val="none"/>
             </w:rPr>
           </w:pPr>
-          <w:hyperlink w:anchor="_Toc181869555" w:history="1">
+          <w:hyperlink w:anchor="_Toc191328104" w:history="1">
             <w:r>
               <w:rPr>
                 <w:rStyle w:val="Hipervnculo"/>
@@ -1248,19 +1255,17 @@
             </w:r>
             <w:r>
               <w:rPr>
+                <w:rFonts w:eastAsiaTheme="minorEastAsia"/>
+                <w:kern w:val="0"/>
+                <w:sz w:val="22"/>
+                <w:lang w:eastAsia="es-CO"/>
+                <w14:ligatures w14:val="none"/>
+              </w:rPr>
+              <w:tab/>
+            </w:r>
+            <w:r>
+              <w:rPr>
                 <w:rStyle w:val="Hipervnculo"/>
-                <w14:scene3d>
-                  <w14:camera w14:prst="orthographicFront"/>
-                  <w14:lightRig w14:rig="threePt" w14:dir="t">
-                    <w14:rot w14:lat="0" w14:lon="0" w14:rev="0"/>
-                  </w14:lightRig>
-                </w14:scene3d>
-              </w:rPr>
-              <w:t xml:space="preserve"> </w:t>
-            </w:r>
-            <w:r>
-              <w:rPr>
-                <w:rStyle w:val="Hipervnculo"/>
               </w:rPr>
               <w:t>Fuentes de información</w:t>
             </w:r>
@@ -1280,7 +1285,7 @@
               <w:rPr>
                 <w:webHidden/>
               </w:rPr>
-              <w:instrText xml:space="preserve"> PAGEREF _Toc181869555 \h </w:instrText>
+              <w:instrText xml:space="preserve"> PAGEREF _Toc191328104 \h </w:instrText>
             </w:r>
             <w:r>
               <w:rPr>
@@ -1310,6 +1315,9 @@
         <w:p>
           <w:pPr>
             <w:pStyle w:val="TDC2"/>
+            <w:tabs>
+              <w:tab w:val="left" w:pos="1761"/>
+            </w:tabs>
             <w:rPr>
               <w:rFonts w:eastAsiaTheme="minorEastAsia"/>
               <w:kern w:val="0"/>
@@ -1318,7 +1326,7 @@
               <w14:ligatures w14:val="none"/>
             </w:rPr>
           </w:pPr>
-          <w:hyperlink w:anchor="_Toc181869556" w:history="1">
+          <w:hyperlink w:anchor="_Toc191328105" w:history="1">
             <w:r>
               <w:rPr>
                 <w:rStyle w:val="Hipervnculo"/>
@@ -1333,19 +1341,17 @@
             </w:r>
             <w:r>
               <w:rPr>
+                <w:rFonts w:eastAsiaTheme="minorEastAsia"/>
+                <w:kern w:val="0"/>
+                <w:sz w:val="22"/>
+                <w:lang w:eastAsia="es-CO"/>
+                <w14:ligatures w14:val="none"/>
+              </w:rPr>
+              <w:tab/>
+            </w:r>
+            <w:r>
+              <w:rPr>
                 <w:rStyle w:val="Hipervnculo"/>
-                <w14:scene3d>
-                  <w14:camera w14:prst="orthographicFront"/>
-                  <w14:lightRig w14:rig="threePt" w14:dir="t">
-                    <w14:rot w14:lat="0" w14:lon="0" w14:rev="0"/>
-                  </w14:lightRig>
-                </w14:scene3d>
-              </w:rPr>
-              <w:t xml:space="preserve"> </w:t>
-            </w:r>
-            <w:r>
-              <w:rPr>
-                <w:rStyle w:val="Hipervnculo"/>
               </w:rPr>
               <w:t>Técnicas de recolección de información</w:t>
             </w:r>
@@ -1365,7 +1371,7 @@
               <w:rPr>
                 <w:webHidden/>
               </w:rPr>
-              <w:instrText xml:space="preserve"> PAGEREF _Toc181869556 \h </w:instrText>
+              <w:instrText xml:space="preserve"> PAGEREF _Toc191328105 \h </w:instrText>
             </w:r>
             <w:r>
               <w:rPr>
@@ -1408,7 +1414,7 @@
               <w14:ligatures w14:val="none"/>
             </w:rPr>
           </w:pPr>
-          <w:hyperlink w:anchor="_Toc181869557" w:history="1">
+          <w:hyperlink w:anchor="_Toc191328106" w:history="1">
             <w:r>
               <w:rPr>
                 <w:rStyle w:val="Hipervnculo"/>
@@ -1453,7 +1459,7 @@
                 <w:noProof/>
                 <w:webHidden/>
               </w:rPr>
-              <w:instrText xml:space="preserve"> PAGEREF _Toc181869557 \h </w:instrText>
+              <w:instrText xml:space="preserve"> PAGEREF _Toc191328106 \h </w:instrText>
             </w:r>
             <w:r>
               <w:rPr>
@@ -1487,6 +1493,9 @@
         <w:p>
           <w:pPr>
             <w:pStyle w:val="TDC2"/>
+            <w:tabs>
+              <w:tab w:val="left" w:pos="1782"/>
+            </w:tabs>
             <w:rPr>
               <w:rFonts w:eastAsiaTheme="minorEastAsia"/>
               <w:kern w:val="0"/>
@@ -1495,7 +1504,7 @@
               <w14:ligatures w14:val="none"/>
             </w:rPr>
           </w:pPr>
-          <w:hyperlink w:anchor="_Toc181869559" w:history="1">
+          <w:hyperlink w:anchor="_Toc191328108" w:history="1">
             <w:r>
               <w:rPr>
                 <w:rStyle w:val="Hipervnculo"/>
@@ -1510,15 +1519,13 @@
             </w:r>
             <w:r>
               <w:rPr>
-                <w:rStyle w:val="Hipervnculo"/>
-                <w14:scene3d>
-                  <w14:camera w14:prst="orthographicFront"/>
-                  <w14:lightRig w14:rig="threePt" w14:dir="t">
-                    <w14:rot w14:lat="0" w14:lon="0" w14:rev="0"/>
-                  </w14:lightRig>
-                </w14:scene3d>
-              </w:rPr>
-              <w:t xml:space="preserve"> </w:t>
+                <w:rFonts w:eastAsiaTheme="minorEastAsia"/>
+                <w:kern w:val="0"/>
+                <w:sz w:val="22"/>
+                <w:lang w:eastAsia="es-CO"/>
+                <w14:ligatures w14:val="none"/>
+              </w:rPr>
+              <w:tab/>
             </w:r>
             <w:r>
               <w:rPr>
@@ -1549,7 +1556,7 @@
               <w:rPr>
                 <w:webHidden/>
               </w:rPr>
-              <w:instrText xml:space="preserve"> PAGEREF _Toc181869559 \h </w:instrText>
+              <w:instrText xml:space="preserve"> PAGEREF _Toc191328108 \h </w:instrText>
             </w:r>
             <w:r>
               <w:rPr>
@@ -1579,6 +1586,9 @@
         <w:p>
           <w:pPr>
             <w:pStyle w:val="TDC2"/>
+            <w:tabs>
+              <w:tab w:val="left" w:pos="1782"/>
+            </w:tabs>
             <w:rPr>
               <w:rFonts w:eastAsiaTheme="minorEastAsia"/>
               <w:kern w:val="0"/>
@@ -1587,7 +1597,7 @@
               <w14:ligatures w14:val="none"/>
             </w:rPr>
           </w:pPr>
-          <w:hyperlink w:anchor="_Toc181869560" w:history="1">
+          <w:hyperlink w:anchor="_Toc191328109" w:history="1">
             <w:r>
               <w:rPr>
                 <w:rStyle w:val="Hipervnculo"/>
@@ -1602,19 +1612,17 @@
             </w:r>
             <w:r>
               <w:rPr>
+                <w:rFonts w:eastAsiaTheme="minorEastAsia"/>
+                <w:kern w:val="0"/>
+                <w:sz w:val="22"/>
+                <w:lang w:eastAsia="es-CO"/>
+                <w14:ligatures w14:val="none"/>
+              </w:rPr>
+              <w:tab/>
+            </w:r>
+            <w:r>
+              <w:rPr>
                 <w:rStyle w:val="Hipervnculo"/>
-                <w14:scene3d>
-                  <w14:camera w14:prst="orthographicFront"/>
-                  <w14:lightRig w14:rig="threePt" w14:dir="t">
-                    <w14:rot w14:lat="0" w14:lon="0" w14:rev="0"/>
-                  </w14:lightRig>
-                </w14:scene3d>
-              </w:rPr>
-              <w:t xml:space="preserve"> </w:t>
-            </w:r>
-            <w:r>
-              <w:rPr>
-                <w:rStyle w:val="Hipervnculo"/>
               </w:rPr>
               <w:t>Matriz BCG</w:t>
             </w:r>
@@ -1634,7 +1642,7 @@
               <w:rPr>
                 <w:webHidden/>
               </w:rPr>
-              <w:instrText xml:space="preserve"> PAGEREF _Toc181869560 \h </w:instrText>
+              <w:instrText xml:space="preserve"> PAGEREF _Toc191328109 \h </w:instrText>
             </w:r>
             <w:r>
               <w:rPr>
@@ -1664,6 +1672,9 @@
         <w:p>
           <w:pPr>
             <w:pStyle w:val="TDC2"/>
+            <w:tabs>
+              <w:tab w:val="left" w:pos="1782"/>
+            </w:tabs>
             <w:rPr>
               <w:rFonts w:eastAsiaTheme="minorEastAsia"/>
               <w:kern w:val="0"/>
@@ -1672,7 +1683,7 @@
               <w14:ligatures w14:val="none"/>
             </w:rPr>
           </w:pPr>
-          <w:hyperlink w:anchor="_Toc181869561" w:history="1">
+          <w:hyperlink w:anchor="_Toc191328110" w:history="1">
             <w:r>
               <w:rPr>
                 <w:rStyle w:val="Hipervnculo"/>
@@ -1687,19 +1698,17 @@
             </w:r>
             <w:r>
               <w:rPr>
+                <w:rFonts w:eastAsiaTheme="minorEastAsia"/>
+                <w:kern w:val="0"/>
+                <w:sz w:val="22"/>
+                <w:lang w:eastAsia="es-CO"/>
+                <w14:ligatures w14:val="none"/>
+              </w:rPr>
+              <w:tab/>
+            </w:r>
+            <w:r>
+              <w:rPr>
                 <w:rStyle w:val="Hipervnculo"/>
-                <w14:scene3d>
-                  <w14:camera w14:prst="orthographicFront"/>
-                  <w14:lightRig w14:rig="threePt" w14:dir="t">
-                    <w14:rot w14:lat="0" w14:lon="0" w14:rev="0"/>
-                  </w14:lightRig>
-                </w14:scene3d>
-              </w:rPr>
-              <w:t xml:space="preserve"> </w:t>
-            </w:r>
-            <w:r>
-              <w:rPr>
-                <w:rStyle w:val="Hipervnculo"/>
               </w:rPr>
               <w:t>Matriz de competitividad</w:t>
             </w:r>
@@ -1719,7 +1728,7 @@
               <w:rPr>
                 <w:webHidden/>
               </w:rPr>
-              <w:instrText xml:space="preserve"> PAGEREF _Toc181869561 \h </w:instrText>
+              <w:instrText xml:space="preserve"> PAGEREF _Toc191328110 \h </w:instrText>
             </w:r>
             <w:r>
               <w:rPr>
@@ -1749,6 +1758,9 @@
         <w:p>
           <w:pPr>
             <w:pStyle w:val="TDC2"/>
+            <w:tabs>
+              <w:tab w:val="left" w:pos="1782"/>
+            </w:tabs>
             <w:rPr>
               <w:rFonts w:eastAsiaTheme="minorEastAsia"/>
               <w:kern w:val="0"/>
@@ -1757,7 +1769,7 @@
               <w14:ligatures w14:val="none"/>
             </w:rPr>
           </w:pPr>
-          <w:hyperlink w:anchor="_Toc181869562" w:history="1">
+          <w:hyperlink w:anchor="_Toc191328111" w:history="1">
             <w:r>
               <w:rPr>
                 <w:rStyle w:val="Hipervnculo"/>
@@ -1773,20 +1785,17 @@
             </w:r>
             <w:r>
               <w:rPr>
+                <w:rFonts w:eastAsiaTheme="minorEastAsia"/>
+                <w:kern w:val="0"/>
+                <w:sz w:val="22"/>
+                <w:lang w:eastAsia="es-CO"/>
+                <w14:ligatures w14:val="none"/>
+              </w:rPr>
+              <w:tab/>
+            </w:r>
+            <w:r>
+              <w:rPr>
                 <w:rStyle w:val="Hipervnculo"/>
-                <w:lang w:val="en-US"/>
-                <w14:scene3d>
-                  <w14:camera w14:prst="orthographicFront"/>
-                  <w14:lightRig w14:rig="threePt" w14:dir="t">
-                    <w14:rot w14:lat="0" w14:lon="0" w14:rev="0"/>
-                  </w14:lightRig>
-                </w14:scene3d>
-              </w:rPr>
-              <w:t xml:space="preserve"> </w:t>
-            </w:r>
-            <w:r>
-              <w:rPr>
-                <w:rStyle w:val="Hipervnculo"/>
               </w:rPr>
               <w:t>Matriz DOFA</w:t>
             </w:r>
@@ -1806,7 +1815,7 @@
               <w:rPr>
                 <w:webHidden/>
               </w:rPr>
-              <w:instrText xml:space="preserve"> PAGEREF _Toc181869562 \h </w:instrText>
+              <w:instrText xml:space="preserve"> PAGEREF _Toc191328111 \h </w:instrText>
             </w:r>
             <w:r>
               <w:rPr>
@@ -1849,7 +1858,7 @@
               <w14:ligatures w14:val="none"/>
             </w:rPr>
           </w:pPr>
-          <w:hyperlink w:anchor="_Toc181869563" w:history="1">
+          <w:hyperlink w:anchor="_Toc191328112" w:history="1">
             <w:r>
               <w:rPr>
                 <w:rStyle w:val="Hipervnculo"/>
@@ -1894,7 +1903,7 @@
                 <w:noProof/>
                 <w:webHidden/>
               </w:rPr>
-              <w:instrText xml:space="preserve"> PAGEREF _Toc181869563 \h </w:instrText>
+              <w:instrText xml:space="preserve"> PAGEREF _Toc191328112 \h </w:instrText>
             </w:r>
             <w:r>
               <w:rPr>
@@ -1928,6 +1937,9 @@
         <w:p>
           <w:pPr>
             <w:pStyle w:val="TDC2"/>
+            <w:tabs>
+              <w:tab w:val="left" w:pos="1782"/>
+            </w:tabs>
             <w:rPr>
               <w:rFonts w:eastAsiaTheme="minorEastAsia"/>
               <w:kern w:val="0"/>
@@ -1936,7 +1948,7 @@
               <w14:ligatures w14:val="none"/>
             </w:rPr>
           </w:pPr>
-          <w:hyperlink w:anchor="_Toc181869565" w:history="1">
+          <w:hyperlink w:anchor="_Toc191328114" w:history="1">
             <w:r>
               <w:rPr>
                 <w:rStyle w:val="Hipervnculo"/>
@@ -1951,19 +1963,17 @@
             </w:r>
             <w:r>
               <w:rPr>
+                <w:rFonts w:eastAsiaTheme="minorEastAsia"/>
+                <w:kern w:val="0"/>
+                <w:sz w:val="22"/>
+                <w:lang w:eastAsia="es-CO"/>
+                <w14:ligatures w14:val="none"/>
+              </w:rPr>
+              <w:tab/>
+            </w:r>
+            <w:r>
+              <w:rPr>
                 <w:rStyle w:val="Hipervnculo"/>
-                <w14:scene3d>
-                  <w14:camera w14:prst="orthographicFront"/>
-                  <w14:lightRig w14:rig="threePt" w14:dir="t">
-                    <w14:rot w14:lat="0" w14:lon="0" w14:rev="0"/>
-                  </w14:lightRig>
-                </w14:scene3d>
-              </w:rPr>
-              <w:t xml:space="preserve"> </w:t>
-            </w:r>
-            <w:r>
-              <w:rPr>
-                <w:rStyle w:val="Hipervnculo"/>
               </w:rPr>
               <w:t>Identificación del problema</w:t>
             </w:r>
@@ -1983,7 +1993,7 @@
               <w:rPr>
                 <w:webHidden/>
               </w:rPr>
-              <w:instrText xml:space="preserve"> PAGEREF _Toc181869565 \h </w:instrText>
+              <w:instrText xml:space="preserve"> PAGEREF _Toc191328114 \h </w:instrText>
             </w:r>
             <w:r>
               <w:rPr>
@@ -2013,6 +2023,9 @@
         <w:p>
           <w:pPr>
             <w:pStyle w:val="TDC2"/>
+            <w:tabs>
+              <w:tab w:val="left" w:pos="1782"/>
+            </w:tabs>
             <w:rPr>
               <w:rFonts w:eastAsiaTheme="minorEastAsia"/>
               <w:kern w:val="0"/>
@@ -2021,7 +2034,7 @@
               <w14:ligatures w14:val="none"/>
             </w:rPr>
           </w:pPr>
-          <w:hyperlink w:anchor="_Toc181869566" w:history="1">
+          <w:hyperlink w:anchor="_Toc191328115" w:history="1">
             <w:r>
               <w:rPr>
                 <w:rStyle w:val="Hipervnculo"/>
@@ -2036,19 +2049,17 @@
             </w:r>
             <w:r>
               <w:rPr>
+                <w:rFonts w:eastAsiaTheme="minorEastAsia"/>
+                <w:kern w:val="0"/>
+                <w:sz w:val="22"/>
+                <w:lang w:eastAsia="es-CO"/>
+                <w14:ligatures w14:val="none"/>
+              </w:rPr>
+              <w:tab/>
+            </w:r>
+            <w:r>
+              <w:rPr>
                 <w:rStyle w:val="Hipervnculo"/>
-                <w14:scene3d>
-                  <w14:camera w14:prst="orthographicFront"/>
-                  <w14:lightRig w14:rig="threePt" w14:dir="t">
-                    <w14:rot w14:lat="0" w14:lon="0" w14:rev="0"/>
-                  </w14:lightRig>
-                </w14:scene3d>
-              </w:rPr>
-              <w:t xml:space="preserve"> </w:t>
-            </w:r>
-            <w:r>
-              <w:rPr>
-                <w:rStyle w:val="Hipervnculo"/>
               </w:rPr>
               <w:t>Metodología</w:t>
             </w:r>
@@ -2068,7 +2079,7 @@
               <w:rPr>
                 <w:webHidden/>
               </w:rPr>
-              <w:instrText xml:space="preserve"> PAGEREF _Toc181869566 \h </w:instrText>
+              <w:instrText xml:space="preserve"> PAGEREF _Toc191328115 \h </w:instrText>
             </w:r>
             <w:r>
               <w:rPr>
@@ -2098,6 +2109,9 @@
         <w:p>
           <w:pPr>
             <w:pStyle w:val="TDC2"/>
+            <w:tabs>
+              <w:tab w:val="left" w:pos="1782"/>
+            </w:tabs>
             <w:rPr>
               <w:rFonts w:eastAsiaTheme="minorEastAsia"/>
               <w:kern w:val="0"/>
@@ -2106,7 +2120,7 @@
               <w14:ligatures w14:val="none"/>
             </w:rPr>
           </w:pPr>
-          <w:hyperlink w:anchor="_Toc181869567" w:history="1">
+          <w:hyperlink w:anchor="_Toc191328116" w:history="1">
             <w:r>
               <w:rPr>
                 <w:rStyle w:val="Hipervnculo"/>
@@ -2121,19 +2135,17 @@
             </w:r>
             <w:r>
               <w:rPr>
+                <w:rFonts w:eastAsiaTheme="minorEastAsia"/>
+                <w:kern w:val="0"/>
+                <w:sz w:val="22"/>
+                <w:lang w:eastAsia="es-CO"/>
+                <w14:ligatures w14:val="none"/>
+              </w:rPr>
+              <w:tab/>
+            </w:r>
+            <w:r>
+              <w:rPr>
                 <w:rStyle w:val="Hipervnculo"/>
-                <w14:scene3d>
-                  <w14:camera w14:prst="orthographicFront"/>
-                  <w14:lightRig w14:rig="threePt" w14:dir="t">
-                    <w14:rot w14:lat="0" w14:lon="0" w14:rev="0"/>
-                  </w14:lightRig>
-                </w14:scene3d>
-              </w:rPr>
-              <w:t xml:space="preserve"> </w:t>
-            </w:r>
-            <w:r>
-              <w:rPr>
-                <w:rStyle w:val="Hipervnculo"/>
               </w:rPr>
               <w:t>Recolección de datos</w:t>
             </w:r>
@@ -2153,7 +2165,7 @@
               <w:rPr>
                 <w:webHidden/>
               </w:rPr>
-              <w:instrText xml:space="preserve"> PAGEREF _Toc181869567 \h </w:instrText>
+              <w:instrText xml:space="preserve"> PAGEREF _Toc191328116 \h </w:instrText>
             </w:r>
             <w:r>
               <w:rPr>
@@ -2183,6 +2195,9 @@
         <w:p>
           <w:pPr>
             <w:pStyle w:val="TDC2"/>
+            <w:tabs>
+              <w:tab w:val="left" w:pos="1784"/>
+            </w:tabs>
             <w:rPr>
               <w:rFonts w:eastAsiaTheme="minorEastAsia"/>
               <w:kern w:val="0"/>
@@ -2191,7 +2206,7 @@
               <w14:ligatures w14:val="none"/>
             </w:rPr>
           </w:pPr>
-          <w:hyperlink w:anchor="_Toc181869568" w:history="1">
+          <w:hyperlink w:anchor="_Toc191328117" w:history="1">
             <w:r>
               <w:rPr>
                 <w:rStyle w:val="Hipervnculo"/>
@@ -2206,19 +2221,17 @@
             </w:r>
             <w:r>
               <w:rPr>
+                <w:rFonts w:eastAsiaTheme="minorEastAsia"/>
+                <w:kern w:val="0"/>
+                <w:sz w:val="22"/>
+                <w:lang w:eastAsia="es-CO"/>
+                <w14:ligatures w14:val="none"/>
+              </w:rPr>
+              <w:tab/>
+            </w:r>
+            <w:r>
+              <w:rPr>
                 <w:rStyle w:val="Hipervnculo"/>
-                <w14:scene3d>
-                  <w14:camera w14:prst="orthographicFront"/>
-                  <w14:lightRig w14:rig="threePt" w14:dir="t">
-                    <w14:rot w14:lat="0" w14:lon="0" w14:rev="0"/>
-                  </w14:lightRig>
-                </w14:scene3d>
-              </w:rPr>
-              <w:t xml:space="preserve"> </w:t>
-            </w:r>
-            <w:r>
-              <w:rPr>
-                <w:rStyle w:val="Hipervnculo"/>
               </w:rPr>
               <w:t>Análisis de información</w:t>
             </w:r>
@@ -2238,7 +2251,7 @@
               <w:rPr>
                 <w:webHidden/>
               </w:rPr>
-              <w:instrText xml:space="preserve"> PAGEREF _Toc181869568 \h </w:instrText>
+              <w:instrText xml:space="preserve"> PAGEREF _Toc191328117 \h </w:instrText>
             </w:r>
             <w:r>
               <w:rPr>
@@ -2268,6 +2281,9 @@
         <w:p>
           <w:pPr>
             <w:pStyle w:val="TDC2"/>
+            <w:tabs>
+              <w:tab w:val="left" w:pos="1777"/>
+            </w:tabs>
             <w:rPr>
               <w:rFonts w:eastAsiaTheme="minorEastAsia"/>
               <w:kern w:val="0"/>
@@ -2276,7 +2292,7 @@
               <w14:ligatures w14:val="none"/>
             </w:rPr>
           </w:pPr>
-          <w:hyperlink w:anchor="_Toc181869569" w:history="1">
+          <w:hyperlink w:anchor="_Toc191328118" w:history="1">
             <w:r>
               <w:rPr>
                 <w:rStyle w:val="Hipervnculo"/>
@@ -2291,19 +2307,17 @@
             </w:r>
             <w:r>
               <w:rPr>
+                <w:rFonts w:eastAsiaTheme="minorEastAsia"/>
+                <w:kern w:val="0"/>
+                <w:sz w:val="22"/>
+                <w:lang w:eastAsia="es-CO"/>
+                <w14:ligatures w14:val="none"/>
+              </w:rPr>
+              <w:tab/>
+            </w:r>
+            <w:r>
+              <w:rPr>
                 <w:rStyle w:val="Hipervnculo"/>
-                <w14:scene3d>
-                  <w14:camera w14:prst="orthographicFront"/>
-                  <w14:lightRig w14:rig="threePt" w14:dir="t">
-                    <w14:rot w14:lat="0" w14:lon="0" w14:rev="0"/>
-                  </w14:lightRig>
-                </w14:scene3d>
-              </w:rPr>
-              <w:t xml:space="preserve"> </w:t>
-            </w:r>
-            <w:r>
-              <w:rPr>
-                <w:rStyle w:val="Hipervnculo"/>
               </w:rPr>
               <w:t>Conclusiones</w:t>
             </w:r>
@@ -2323,7 +2337,7 @@
               <w:rPr>
                 <w:webHidden/>
               </w:rPr>
-              <w:instrText xml:space="preserve"> PAGEREF _Toc181869569 \h </w:instrText>
+              <w:instrText xml:space="preserve"> PAGEREF _Toc191328118 \h </w:instrText>
             </w:r>
             <w:r>
               <w:rPr>
@@ -2353,6 +2367,9 @@
         <w:p>
           <w:pPr>
             <w:pStyle w:val="TDC2"/>
+            <w:tabs>
+              <w:tab w:val="left" w:pos="1782"/>
+            </w:tabs>
             <w:rPr>
               <w:rFonts w:eastAsiaTheme="minorEastAsia"/>
               <w:kern w:val="0"/>
@@ -2361,7 +2378,7 @@
               <w14:ligatures w14:val="none"/>
             </w:rPr>
           </w:pPr>
-          <w:hyperlink w:anchor="_Toc181869570" w:history="1">
+          <w:hyperlink w:anchor="_Toc191328119" w:history="1">
             <w:r>
               <w:rPr>
                 <w:rStyle w:val="Hipervnculo"/>
@@ -2376,19 +2393,17 @@
             </w:r>
             <w:r>
               <w:rPr>
+                <w:rFonts w:eastAsiaTheme="minorEastAsia"/>
+                <w:kern w:val="0"/>
+                <w:sz w:val="22"/>
+                <w:lang w:eastAsia="es-CO"/>
+                <w14:ligatures w14:val="none"/>
+              </w:rPr>
+              <w:tab/>
+            </w:r>
+            <w:r>
+              <w:rPr>
                 <w:rStyle w:val="Hipervnculo"/>
-                <w14:scene3d>
-                  <w14:camera w14:prst="orthographicFront"/>
-                  <w14:lightRig w14:rig="threePt" w14:dir="t">
-                    <w14:rot w14:lat="0" w14:lon="0" w14:rev="0"/>
-                  </w14:lightRig>
-                </w14:scene3d>
-              </w:rPr>
-              <w:t xml:space="preserve"> </w:t>
-            </w:r>
-            <w:r>
-              <w:rPr>
-                <w:rStyle w:val="Hipervnculo"/>
               </w:rPr>
               <w:t>Estrategias</w:t>
             </w:r>
@@ -2408,7 +2423,7 @@
               <w:rPr>
                 <w:webHidden/>
               </w:rPr>
-              <w:instrText xml:space="preserve"> PAGEREF _Toc181869570 \h </w:instrText>
+              <w:instrText xml:space="preserve"> PAGEREF _Toc191328119 \h </w:instrText>
             </w:r>
             <w:r>
               <w:rPr>
@@ -2450,7 +2465,7 @@
               <w14:ligatures w14:val="none"/>
             </w:rPr>
           </w:pPr>
-          <w:hyperlink w:anchor="_Toc181869571" w:history="1">
+          <w:hyperlink w:anchor="_Toc191328120" w:history="1">
             <w:r>
               <w:rPr>
                 <w:rStyle w:val="Hipervnculo"/>
@@ -2477,7 +2492,7 @@
                 <w:noProof/>
                 <w:webHidden/>
               </w:rPr>
-              <w:instrText xml:space="preserve"> PAGEREF _Toc181869571 \h </w:instrText>
+              <w:instrText xml:space="preserve"> PAGEREF _Toc191328120 \h </w:instrText>
             </w:r>
             <w:r>
               <w:rPr>
@@ -2523,7 +2538,7 @@
               <w14:ligatures w14:val="none"/>
             </w:rPr>
           </w:pPr>
-          <w:hyperlink w:anchor="_Toc181869572" w:history="1">
+          <w:hyperlink w:anchor="_Toc191328121" w:history="1">
             <w:r>
               <w:rPr>
                 <w:rStyle w:val="Hipervnculo"/>
@@ -2550,7 +2565,7 @@
                 <w:noProof/>
                 <w:webHidden/>
               </w:rPr>
-              <w:instrText xml:space="preserve"> PAGEREF _Toc181869572 \h </w:instrText>
+              <w:instrText xml:space="preserve"> PAGEREF _Toc191328121 \h </w:instrText>
             </w:r>
             <w:r>
               <w:rPr>
@@ -2596,7 +2611,7 @@
               <w14:ligatures w14:val="none"/>
             </w:rPr>
           </w:pPr>
-          <w:hyperlink w:anchor="_Toc181869573" w:history="1">
+          <w:hyperlink w:anchor="_Toc191328122" w:history="1">
             <w:r>
               <w:rPr>
                 <w:rStyle w:val="Hipervnculo"/>
@@ -2623,7 +2638,7 @@
                 <w:noProof/>
                 <w:webHidden/>
               </w:rPr>
-              <w:instrText xml:space="preserve"> PAGEREF _Toc181869573 \h </w:instrText>
+              <w:instrText xml:space="preserve"> PAGEREF _Toc191328122 \h </w:instrText>
             </w:r>
             <w:r>
               <w:rPr>
@@ -2669,7 +2684,7 @@
               <w14:ligatures w14:val="none"/>
             </w:rPr>
           </w:pPr>
-          <w:hyperlink w:anchor="_Toc181869574" w:history="1">
+          <w:hyperlink w:anchor="_Toc191328123" w:history="1">
             <w:r>
               <w:rPr>
                 <w:rStyle w:val="Hipervnculo"/>
@@ -2697,7 +2712,7 @@
                 <w:noProof/>
                 <w:webHidden/>
               </w:rPr>
-              <w:instrText xml:space="preserve"> PAGEREF _Toc181869574 \h </w:instrText>
+              <w:instrText xml:space="preserve"> PAGEREF _Toc191328123 \h </w:instrText>
             </w:r>
             <w:r>
               <w:rPr>
@@ -2743,7 +2758,7 @@
               <w14:ligatures w14:val="none"/>
             </w:rPr>
           </w:pPr>
-          <w:hyperlink w:anchor="_Toc181869575" w:history="1">
+          <w:hyperlink w:anchor="_Toc191328124" w:history="1">
             <w:r>
               <w:rPr>
                 <w:rStyle w:val="Hipervnculo"/>
@@ -2770,7 +2785,7 @@
                 <w:noProof/>
                 <w:webHidden/>
               </w:rPr>
-              <w:instrText xml:space="preserve"> PAGEREF _Toc181869575 \h </w:instrText>
+              <w:instrText xml:space="preserve"> PAGEREF _Toc191328124 \h </w:instrText>
             </w:r>
             <w:r>
               <w:rPr>
@@ -2846,7 +2861,7 @@
         </w:numPr>
         <w:ind w:left="1068"/>
       </w:pPr>
-      <w:bookmarkStart w:id="0" w:name="_Toc181869544"/>
+      <w:bookmarkStart w:id="0" w:name="_Toc191328093"/>
       <w:r>
         <w:lastRenderedPageBreak/>
         <w:t>Introducción</w:t>
@@ -3085,7 +3100,7 @@
       <w:pPr>
         <w:pStyle w:val="Ttulo1"/>
       </w:pPr>
-      <w:bookmarkStart w:id="1" w:name="_Toc181869545"/>
+      <w:bookmarkStart w:id="1" w:name="_Toc191328094"/>
       <w:r>
         <w:lastRenderedPageBreak/>
         <w:t>Antecedentes</w:t>
@@ -3146,13 +3161,31 @@
         </w:rPr>
         <w:t>J. George Frederick estableció una firma de investigación llamada de </w:t>
       </w:r>
+      <w:proofErr w:type="spellStart"/>
       <w:r>
         <w:rPr>
           <w:rStyle w:val="Extranjerismo"/>
           <w:lang w:eastAsia="es-CO"/>
         </w:rPr>
-        <w:t>Bussiness Bourne</w:t>
-      </w:r>
+        <w:t>Bussiness</w:t>
+      </w:r>
+      <w:proofErr w:type="spellEnd"/>
+      <w:r>
+        <w:rPr>
+          <w:rStyle w:val="Extranjerismo"/>
+          <w:lang w:eastAsia="es-CO"/>
+        </w:rPr>
+        <w:t xml:space="preserve"> </w:t>
+      </w:r>
+      <w:proofErr w:type="spellStart"/>
+      <w:r>
+        <w:rPr>
+          <w:rStyle w:val="Extranjerismo"/>
+          <w:lang w:eastAsia="es-CO"/>
+        </w:rPr>
+        <w:t>Bourne</w:t>
+      </w:r>
+      <w:proofErr w:type="spellEnd"/>
       <w:r>
         <w:rPr>
           <w:lang w:eastAsia="es-CO"/>
@@ -3260,7 +3293,21 @@
         <w:rPr>
           <w:lang w:eastAsia="es-CO"/>
         </w:rPr>
-        <w:t> y contratan al Dr. Paul H. Nystrom para su manejo.</w:t>
+        <w:t xml:space="preserve"> y contratan al Dr. Paul H. </w:t>
+      </w:r>
+      <w:proofErr w:type="spellStart"/>
+      <w:r>
+        <w:rPr>
+          <w:lang w:eastAsia="es-CO"/>
+        </w:rPr>
+        <w:t>Nystrom</w:t>
+      </w:r>
+      <w:proofErr w:type="spellEnd"/>
+      <w:r>
+        <w:rPr>
+          <w:lang w:eastAsia="es-CO"/>
+        </w:rPr>
+        <w:t xml:space="preserve"> para su manejo.</w:t>
       </w:r>
     </w:p>
     <w:p>
@@ -3654,7 +3701,7 @@
       <w:pPr>
         <w:pStyle w:val="Ttulo1"/>
       </w:pPr>
-      <w:bookmarkStart w:id="2" w:name="_Toc181869546"/>
+      <w:bookmarkStart w:id="2" w:name="_Toc191328095"/>
       <w:r>
         <w:lastRenderedPageBreak/>
         <w:t>Variables del mercado</w:t>
@@ -3672,8 +3719,23 @@
         <w:rPr>
           <w:lang w:eastAsia="es-CO"/>
         </w:rPr>
-        <w:t>El proceso publicitario en teoría, debería incluir la realización de investigaciones por parte de la empresa propietaria de la marca que busca desarrollar estrategias de promoción y comunicación. No obstante, es común que los empresarios, especialmente en las Mipymes, omitan esta investigación o deleguen esta responsabilidad al profesional de publicidad o a la agencia encargada, particularmente durante la elaboración del </w:t>
-      </w:r>
+        <w:t xml:space="preserve">El proceso publicitario en teoría, debería incluir la realización de investigaciones por parte de la empresa propietaria de la marca que busca desarrollar estrategias de promoción y comunicación. No obstante, es común que los empresarios, especialmente en las </w:t>
+      </w:r>
+      <w:proofErr w:type="spellStart"/>
+      <w:r>
+        <w:rPr>
+          <w:lang w:eastAsia="es-CO"/>
+        </w:rPr>
+        <w:t>Mipymes</w:t>
+      </w:r>
+      <w:proofErr w:type="spellEnd"/>
+      <w:r>
+        <w:rPr>
+          <w:lang w:eastAsia="es-CO"/>
+        </w:rPr>
+        <w:t>, omitan esta investigación o deleguen esta responsabilidad al profesional de publicidad o a la agencia encargada, particularmente durante la elaboración del </w:t>
+      </w:r>
+      <w:proofErr w:type="spellStart"/>
       <w:r>
         <w:rPr>
           <w:rStyle w:val="Extranjerismo"/>
@@ -3681,6 +3743,7 @@
         </w:rPr>
         <w:t>brief</w:t>
       </w:r>
+      <w:proofErr w:type="spellEnd"/>
       <w:r>
         <w:rPr>
           <w:lang w:eastAsia="es-CO"/>
@@ -3735,8 +3798,10 @@
       </w:pPr>
       <w:bookmarkStart w:id="3" w:name="_Toc178199644"/>
       <w:bookmarkStart w:id="4" w:name="_Toc181869547"/>
+      <w:bookmarkStart w:id="5" w:name="_Toc191328096"/>
       <w:bookmarkEnd w:id="3"/>
       <w:bookmarkEnd w:id="4"/>
+      <w:bookmarkEnd w:id="5"/>
     </w:p>
     <w:p>
       <w:pPr>
@@ -3765,20 +3830,22 @@
           <w14:ligatures w14:val="none"/>
         </w:rPr>
       </w:pPr>
-      <w:bookmarkStart w:id="5" w:name="_Toc178199645"/>
-      <w:bookmarkStart w:id="6" w:name="_Toc181869548"/>
-      <w:bookmarkEnd w:id="5"/>
+      <w:bookmarkStart w:id="6" w:name="_Toc178199645"/>
+      <w:bookmarkStart w:id="7" w:name="_Toc181869548"/>
+      <w:bookmarkStart w:id="8" w:name="_Toc191328097"/>
       <w:bookmarkEnd w:id="6"/>
+      <w:bookmarkEnd w:id="7"/>
+      <w:bookmarkEnd w:id="8"/>
     </w:p>
     <w:p>
       <w:pPr>
         <w:pStyle w:val="Ttulo2"/>
       </w:pPr>
-      <w:bookmarkStart w:id="7" w:name="_Toc181869549"/>
+      <w:bookmarkStart w:id="9" w:name="_Toc191328098"/>
       <w:r>
         <w:t>¿Qué es una variable del mercado?</w:t>
       </w:r>
-      <w:bookmarkEnd w:id="7"/>
+      <w:bookmarkEnd w:id="9"/>
     </w:p>
     <w:p>
       <w:pPr>
@@ -3797,23 +3864,37 @@
       <w:pPr>
         <w:pStyle w:val="Ttulo2"/>
       </w:pPr>
-      <w:bookmarkStart w:id="8" w:name="_Toc181869550"/>
+      <w:bookmarkStart w:id="10" w:name="_Toc191328099"/>
       <w:r>
         <w:t>Variables externas</w:t>
       </w:r>
-      <w:bookmarkEnd w:id="8"/>
-    </w:p>
-    <w:p>
-      <w:pPr>
-        <w:rPr>
-          <w:lang w:eastAsia="es-CO"/>
-        </w:rPr>
-      </w:pPr>
-      <w:r>
-        <w:rPr>
-          <w:lang w:eastAsia="es-CO"/>
-        </w:rPr>
-        <w:t>Son variables que están exentas del control de la empresa y sobre las que no se pueden tomar decisiones directamente; sin embargo, son confortables a través de acciones que se realizan dentro de ella. Las variables externas con más incidencia en la mayoría de Mipymes, son:</w:t>
+      <w:bookmarkEnd w:id="10"/>
+    </w:p>
+    <w:p>
+      <w:pPr>
+        <w:rPr>
+          <w:lang w:eastAsia="es-CO"/>
+        </w:rPr>
+      </w:pPr>
+      <w:r>
+        <w:rPr>
+          <w:lang w:eastAsia="es-CO"/>
+        </w:rPr>
+        <w:t xml:space="preserve">Son variables que están exentas del control de la empresa y sobre las que no se pueden tomar decisiones directamente; sin embargo, son confortables a través de acciones que se realizan dentro de ella. Las variables externas con más incidencia en la mayoría de </w:t>
+      </w:r>
+      <w:proofErr w:type="spellStart"/>
+      <w:r>
+        <w:rPr>
+          <w:lang w:eastAsia="es-CO"/>
+        </w:rPr>
+        <w:t>Mipymes</w:t>
+      </w:r>
+      <w:proofErr w:type="spellEnd"/>
+      <w:r>
+        <w:rPr>
+          <w:lang w:eastAsia="es-CO"/>
+        </w:rPr>
+        <w:t>, son:</w:t>
       </w:r>
     </w:p>
     <w:p>
@@ -3851,7 +3932,21 @@
         <w:rPr>
           <w:lang w:eastAsia="es-CO"/>
         </w:rPr>
-        <w:t>Es la variable más importante del mercado debido a que son los consumidores de los productos o usuarios de los servicios por quienes existe la empresa. Por esta razón, la Mipyme no tiene la capacidad de manipular a sus consumidores para obligarlos a comprar o adquirir sus productos.</w:t>
+        <w:t xml:space="preserve">Es la variable más importante del mercado debido a que son los consumidores de los productos o usuarios de los servicios por quienes existe la empresa. Por esta razón, la </w:t>
+      </w:r>
+      <w:proofErr w:type="spellStart"/>
+      <w:r>
+        <w:rPr>
+          <w:lang w:eastAsia="es-CO"/>
+        </w:rPr>
+        <w:t>Mipyme</w:t>
+      </w:r>
+      <w:proofErr w:type="spellEnd"/>
+      <w:r>
+        <w:rPr>
+          <w:lang w:eastAsia="es-CO"/>
+        </w:rPr>
+        <w:t xml:space="preserve"> no tiene la capacidad de manipular a sus consumidores para obligarlos a comprar o adquirir sus productos.</w:t>
       </w:r>
     </w:p>
     <w:p>
@@ -3941,7 +4036,21 @@
         <w:rPr>
           <w:lang w:eastAsia="es-CO"/>
         </w:rPr>
-        <w:t xml:space="preserve">La economía es una ciencia que estudia cómo se gestionan los recursos en un contexto de escasez para satisfacer las necesidades humanas. Esta disciplina analiza variables que influyen en la actividad comercial de las Mipymes, incluyendo la oferta y la demanda, así como fenómenos monetarios como la devaluación de la moneda, la inflación y la deflación. Por ejemplo, una devaluación del peso frente al dólar puede </w:t>
+        <w:t xml:space="preserve">La economía es una ciencia que estudia cómo se gestionan los recursos en un contexto de escasez para satisfacer las necesidades humanas. Esta disciplina analiza variables que influyen en la actividad comercial de las </w:t>
+      </w:r>
+      <w:proofErr w:type="spellStart"/>
+      <w:r>
+        <w:rPr>
+          <w:lang w:eastAsia="es-CO"/>
+        </w:rPr>
+        <w:t>Mipymes</w:t>
+      </w:r>
+      <w:proofErr w:type="spellEnd"/>
+      <w:r>
+        <w:rPr>
+          <w:lang w:eastAsia="es-CO"/>
+        </w:rPr>
+        <w:t xml:space="preserve">, incluyendo la oferta y la demanda, así como fenómenos monetarios como la devaluación de la moneda, la inflación y la deflación. Por ejemplo, una devaluación del peso frente al dólar puede </w:t>
       </w:r>
       <w:r>
         <w:rPr>
@@ -3978,7 +4087,21 @@
         <w:rPr>
           <w:lang w:eastAsia="es-CO"/>
         </w:rPr>
-        <w:t>Todos los días hay avances tecnológicos útiles para el desempeño de las empresas; una muestra de ello, es lo vivido en la cuarentena mundial de 2020, donde la tecnología fue protagonista para realizar contingencias comerciales y de comunicación. Por este motivo, las Mipymes deben adaptarse a dichos avances, pues ir a contracorriente los puede volver obsoletos en el mercado.</w:t>
+        <w:t xml:space="preserve">Todos los días hay avances tecnológicos útiles para el desempeño de las empresas; una muestra de ello, es lo vivido en la cuarentena mundial de 2020, donde la tecnología fue protagonista para realizar contingencias comerciales y de comunicación. Por este motivo, las </w:t>
+      </w:r>
+      <w:proofErr w:type="spellStart"/>
+      <w:r>
+        <w:rPr>
+          <w:lang w:eastAsia="es-CO"/>
+        </w:rPr>
+        <w:t>Mipymes</w:t>
+      </w:r>
+      <w:proofErr w:type="spellEnd"/>
+      <w:r>
+        <w:rPr>
+          <w:lang w:eastAsia="es-CO"/>
+        </w:rPr>
+        <w:t xml:space="preserve"> deben adaptarse a dichos avances, pues ir a contracorriente los puede volver obsoletos en el mercado.</w:t>
       </w:r>
     </w:p>
     <w:p>
@@ -4008,7 +4131,21 @@
         <w:rPr>
           <w:lang w:eastAsia="es-CO"/>
         </w:rPr>
-        <w:t>Ninguna zona del mundo está a salvo de fenómenos naturales que pueden afectar el normal funcionamiento de las Mipymes. De nuevo, se puede ejemplificar con la cuarentena mundial de 2020 que, debido a un fenómeno natural, obligó a muchas empresas a cambiar sus modelos de negocio y adaptarse a nuevas circunstancias del mercado.</w:t>
+        <w:t xml:space="preserve">Ninguna zona del mundo está a salvo de fenómenos naturales que pueden afectar el normal funcionamiento de las </w:t>
+      </w:r>
+      <w:proofErr w:type="spellStart"/>
+      <w:r>
+        <w:rPr>
+          <w:lang w:eastAsia="es-CO"/>
+        </w:rPr>
+        <w:t>Mipymes</w:t>
+      </w:r>
+      <w:proofErr w:type="spellEnd"/>
+      <w:r>
+        <w:rPr>
+          <w:lang w:eastAsia="es-CO"/>
+        </w:rPr>
+        <w:t>. De nuevo, se puede ejemplificar con la cuarentena mundial de 2020 que, debido a un fenómeno natural, obligó a muchas empresas a cambiar sus modelos de negocio y adaptarse a nuevas circunstancias del mercado.</w:t>
       </w:r>
     </w:p>
     <w:p>
@@ -4083,23 +4220,37 @@
       <w:pPr>
         <w:pStyle w:val="Ttulo2"/>
       </w:pPr>
-      <w:bookmarkStart w:id="9" w:name="_Toc181869551"/>
+      <w:bookmarkStart w:id="11" w:name="_Toc191328100"/>
       <w:r>
         <w:t>Variables internas</w:t>
       </w:r>
-      <w:bookmarkEnd w:id="9"/>
-    </w:p>
-    <w:p>
-      <w:pPr>
-        <w:rPr>
-          <w:lang w:eastAsia="es-CO"/>
-        </w:rPr>
-      </w:pPr>
-      <w:r>
-        <w:rPr>
-          <w:lang w:eastAsia="es-CO"/>
-        </w:rPr>
-        <w:t>Además de las variables externas que no están bajo el dominio de la empresa, esta cuenta con unas internas que están bajo su completo control y con las que las Mipymes tienen la capacidad de sobresalir en un mercado muy competitivo, como el de hoy, aplicando estrategias acertadas:</w:t>
+      <w:bookmarkEnd w:id="11"/>
+    </w:p>
+    <w:p>
+      <w:pPr>
+        <w:rPr>
+          <w:lang w:eastAsia="es-CO"/>
+        </w:rPr>
+      </w:pPr>
+      <w:r>
+        <w:rPr>
+          <w:lang w:eastAsia="es-CO"/>
+        </w:rPr>
+        <w:t xml:space="preserve">Además de las variables externas que no están bajo el dominio de la empresa, esta cuenta con unas internas que están bajo su completo control y con las que las </w:t>
+      </w:r>
+      <w:proofErr w:type="spellStart"/>
+      <w:r>
+        <w:rPr>
+          <w:lang w:eastAsia="es-CO"/>
+        </w:rPr>
+        <w:t>Mipymes</w:t>
+      </w:r>
+      <w:proofErr w:type="spellEnd"/>
+      <w:r>
+        <w:rPr>
+          <w:lang w:eastAsia="es-CO"/>
+        </w:rPr>
+        <w:t xml:space="preserve"> tienen la capacidad de sobresalir en un mercado muy competitivo, como el de hoy, aplicando estrategias acertadas:</w:t>
       </w:r>
     </w:p>
     <w:p>
@@ -4214,7 +4365,21 @@
         <w:rPr>
           <w:lang w:eastAsia="es-CO"/>
         </w:rPr>
-        <w:t xml:space="preserve">Esta es una variable considerada por muchos expertos como mixta o semicontrolable; debido a que, si bien la empresa está en la libertad de asignar el </w:t>
+        <w:t xml:space="preserve">Esta es una variable considerada por muchos expertos como mixta o </w:t>
+      </w:r>
+      <w:proofErr w:type="spellStart"/>
+      <w:r>
+        <w:rPr>
+          <w:lang w:eastAsia="es-CO"/>
+        </w:rPr>
+        <w:t>semicontrolable</w:t>
+      </w:r>
+      <w:proofErr w:type="spellEnd"/>
+      <w:r>
+        <w:rPr>
+          <w:lang w:eastAsia="es-CO"/>
+        </w:rPr>
+        <w:t xml:space="preserve">; debido a que, si bien la empresa está en la libertad de asignar el </w:t>
       </w:r>
       <w:r>
         <w:rPr>
@@ -4350,7 +4515,21 @@
         <w:rPr>
           <w:lang w:eastAsia="es-CO"/>
         </w:rPr>
-        <w:t> mix, el personal hace parte de las 6P de la empresa y se asume como una variable controlable muy importante. Un personal capacitado y con sentido de pertenencia puede generar un impulso trascendental a la organización.</w:t>
+        <w:t> </w:t>
+      </w:r>
+      <w:proofErr w:type="spellStart"/>
+      <w:r>
+        <w:rPr>
+          <w:lang w:eastAsia="es-CO"/>
+        </w:rPr>
+        <w:t>mix</w:t>
+      </w:r>
+      <w:proofErr w:type="spellEnd"/>
+      <w:r>
+        <w:rPr>
+          <w:lang w:eastAsia="es-CO"/>
+        </w:rPr>
+        <w:t>, el personal hace parte de las 6P de la empresa y se asume como una variable controlable muy importante. Un personal capacitado y con sentido de pertenencia puede generar un impulso trascendental a la organización.</w:t>
       </w:r>
     </w:p>
     <w:p>
@@ -4383,7 +4562,25 @@
           <w:bCs/>
           <w:lang w:eastAsia="es-CO"/>
         </w:rPr>
-        <w:t> y de comunicación. La principal tarea del encargado de la publicidad de la empresa está en el análisis cuidadoso de cada una de ellas, con el fin de que en el diseño se produzca un beneficio para la Mipyme y los rie</w:t>
+        <w:t xml:space="preserve"> y de comunicación. La principal tarea del encargado de la publicidad de la empresa está en el análisis cuidadoso de cada una de ellas, con el fin de que en el diseño se produzca un beneficio para la </w:t>
+      </w:r>
+      <w:proofErr w:type="spellStart"/>
+      <w:r>
+        <w:rPr>
+          <w:b/>
+          <w:bCs/>
+          <w:lang w:eastAsia="es-CO"/>
+        </w:rPr>
+        <w:t>Mipyme</w:t>
+      </w:r>
+      <w:proofErr w:type="spellEnd"/>
+      <w:r>
+        <w:rPr>
+          <w:b/>
+          <w:bCs/>
+          <w:lang w:eastAsia="es-CO"/>
+        </w:rPr>
+        <w:t xml:space="preserve"> y los rie</w:t>
       </w:r>
       <w:r>
         <w:rPr>
@@ -4413,12 +4610,12 @@
       <w:pPr>
         <w:pStyle w:val="Ttulo1"/>
       </w:pPr>
-      <w:bookmarkStart w:id="10" w:name="_Toc181869552"/>
+      <w:bookmarkStart w:id="12" w:name="_Toc191328101"/>
       <w:r>
         <w:lastRenderedPageBreak/>
         <w:t>Recolección de información</w:t>
       </w:r>
-      <w:bookmarkEnd w:id="10"/>
+      <w:bookmarkEnd w:id="12"/>
     </w:p>
     <w:p>
       <w:pPr>
@@ -4432,6 +4629,7 @@
         </w:rPr>
         <w:t>Es fundamental comprender y recopilar información sobre las variables internas y externas que afectan a la empresa. Esta recolección de datos es esencial para enriquecer el </w:t>
       </w:r>
+      <w:proofErr w:type="spellStart"/>
       <w:r>
         <w:rPr>
           <w:rStyle w:val="Extranjerismo"/>
@@ -4439,6 +4637,7 @@
         </w:rPr>
         <w:t>brief</w:t>
       </w:r>
+      <w:proofErr w:type="spellEnd"/>
       <w:r>
         <w:rPr>
           <w:lang w:eastAsia="es-CO"/>
@@ -4473,20 +4672,22 @@
           <w14:ligatures w14:val="none"/>
         </w:rPr>
       </w:pPr>
-      <w:bookmarkStart w:id="11" w:name="_Toc178199650"/>
-      <w:bookmarkStart w:id="12" w:name="_Toc181869553"/>
-      <w:bookmarkEnd w:id="11"/>
-      <w:bookmarkEnd w:id="12"/>
+      <w:bookmarkStart w:id="13" w:name="_Toc178199650"/>
+      <w:bookmarkStart w:id="14" w:name="_Toc181869553"/>
+      <w:bookmarkStart w:id="15" w:name="_Toc191328102"/>
+      <w:bookmarkEnd w:id="13"/>
+      <w:bookmarkEnd w:id="14"/>
+      <w:bookmarkEnd w:id="15"/>
     </w:p>
     <w:p>
       <w:pPr>
         <w:pStyle w:val="Ttulo2"/>
       </w:pPr>
-      <w:bookmarkStart w:id="13" w:name="_Toc181869554"/>
+      <w:bookmarkStart w:id="16" w:name="_Toc191328103"/>
       <w:r>
         <w:t>Tipos de investigación</w:t>
       </w:r>
-      <w:bookmarkEnd w:id="13"/>
+      <w:bookmarkEnd w:id="16"/>
     </w:p>
     <w:p>
       <w:pPr>
@@ -4685,6 +4886,7 @@
         </w:rPr>
         <w:t>Dependiendo del tipo de investigación, el encargado del desarrollo del </w:t>
       </w:r>
+      <w:proofErr w:type="spellStart"/>
       <w:r>
         <w:rPr>
           <w:rStyle w:val="Extranjerismo"/>
@@ -4694,6 +4896,7 @@
         </w:rPr>
         <w:t>brief</w:t>
       </w:r>
+      <w:proofErr w:type="spellEnd"/>
       <w:r>
         <w:rPr>
           <w:b/>
@@ -4719,6 +4922,7 @@
         </w:rPr>
         <w:t> en la empresa, la agencia de publicidad o el </w:t>
       </w:r>
+      <w:proofErr w:type="spellStart"/>
       <w:r>
         <w:rPr>
           <w:rStyle w:val="Extranjerismo"/>
@@ -4728,6 +4932,7 @@
         </w:rPr>
         <w:t>freelancer</w:t>
       </w:r>
+      <w:proofErr w:type="spellEnd"/>
       <w:r>
         <w:rPr>
           <w:b/>
@@ -4741,11 +4946,11 @@
       <w:pPr>
         <w:pStyle w:val="Ttulo2"/>
       </w:pPr>
-      <w:bookmarkStart w:id="14" w:name="_Toc181869555"/>
+      <w:bookmarkStart w:id="17" w:name="_Toc191328104"/>
       <w:r>
         <w:t>Fuentes de información</w:t>
       </w:r>
-      <w:bookmarkEnd w:id="14"/>
+      <w:bookmarkEnd w:id="17"/>
     </w:p>
     <w:p>
       <w:pPr>
@@ -4916,7 +5121,7 @@
           <w:bCs/>
           <w:lang w:eastAsia="es-CO"/>
         </w:rPr>
-        <w:t>Medios de comunicación digital</w:t>
+        <w:t>Fuentes de información parte II</w:t>
       </w:r>
     </w:p>
     <w:p>
@@ -4931,7 +5136,19 @@
         <w:rPr>
           <w:lang w:eastAsia="es-CO"/>
         </w:rPr>
-        <w:t>Revise con atención el video “Medios de comunicación digital”, que se encuentra en el material complementario.</w:t>
+        <w:t>Revise con atención el video “</w:t>
+      </w:r>
+      <w:r>
+        <w:rPr>
+          <w:lang w:eastAsia="es-CO"/>
+        </w:rPr>
+        <w:t>Fuentes de información parte II</w:t>
+      </w:r>
+      <w:r>
+        <w:rPr>
+          <w:lang w:eastAsia="es-CO"/>
+        </w:rPr>
+        <w:t>”, que se encuentra en el material complementario.</w:t>
       </w:r>
       <w:r>
         <w:rPr>
@@ -5299,11 +5516,11 @@
       <w:pPr>
         <w:pStyle w:val="Ttulo2"/>
       </w:pPr>
-      <w:bookmarkStart w:id="15" w:name="_Toc181869556"/>
+      <w:bookmarkStart w:id="18" w:name="_Toc191328105"/>
       <w:r>
         <w:t>Técnicas de recolección de información</w:t>
       </w:r>
-      <w:bookmarkEnd w:id="15"/>
+      <w:bookmarkEnd w:id="18"/>
     </w:p>
     <w:p>
       <w:pPr>
@@ -5558,6 +5775,7 @@
         </w:rPr>
         <w:t>F</w:t>
       </w:r>
+      <w:proofErr w:type="spellStart"/>
       <w:r>
         <w:rPr>
           <w:rStyle w:val="Extranjerismo"/>
@@ -5565,8 +5783,29 @@
           <w:bCs/>
           <w:lang w:val="es-CO" w:eastAsia="es-CO"/>
         </w:rPr>
-        <w:t>ocus group</w:t>
-      </w:r>
+        <w:t>ocus</w:t>
+      </w:r>
+      <w:proofErr w:type="spellEnd"/>
+      <w:r>
+        <w:rPr>
+          <w:rStyle w:val="Extranjerismo"/>
+          <w:b/>
+          <w:bCs/>
+          <w:lang w:val="es-CO" w:eastAsia="es-CO"/>
+        </w:rPr>
+        <w:t xml:space="preserve"> </w:t>
+      </w:r>
+      <w:proofErr w:type="spellStart"/>
+      <w:r>
+        <w:rPr>
+          <w:rStyle w:val="Extranjerismo"/>
+          <w:b/>
+          <w:bCs/>
+          <w:lang w:val="es-CO" w:eastAsia="es-CO"/>
+        </w:rPr>
+        <w:t>group</w:t>
+      </w:r>
+      <w:proofErr w:type="spellEnd"/>
     </w:p>
     <w:p>
       <w:pPr>
@@ -5610,52 +5849,104 @@
         </w:rPr>
         <w:t>Con el </w:t>
       </w:r>
+      <w:proofErr w:type="spellStart"/>
       <w:r>
         <w:rPr>
           <w:rStyle w:val="Extranjerismo"/>
           <w:lang w:val="es-CO" w:eastAsia="es-CO"/>
         </w:rPr>
-        <w:t>focus group </w:t>
-      </w:r>
-      <w:r>
-        <w:rPr>
-          <w:lang w:eastAsia="es-CO"/>
-        </w:rPr>
-        <w:t>se pueden hacer estudios acerca de: actitudes, obstáculos y hábitos frente a la compra y el consumo, ideas para nuevos productos, análisis del posicionamiento de un producto, </w:t>
-      </w:r>
+        <w:t>focus</w:t>
+      </w:r>
+      <w:proofErr w:type="spellEnd"/>
       <w:r>
         <w:rPr>
           <w:rStyle w:val="Extranjerismo"/>
           <w:lang w:val="es-CO" w:eastAsia="es-CO"/>
         </w:rPr>
-        <w:t>pre y pos-test</w:t>
-      </w:r>
-      <w:r>
-        <w:rPr>
-          <w:lang w:eastAsia="es-CO"/>
-        </w:rPr>
-        <w:t> de campaña.</w:t>
-      </w:r>
-    </w:p>
-    <w:p>
-      <w:pPr>
-        <w:rPr>
-          <w:lang w:eastAsia="es-CO"/>
-        </w:rPr>
-      </w:pPr>
-      <w:r>
-        <w:rPr>
-          <w:lang w:eastAsia="es-CO"/>
-        </w:rPr>
-        <w:t>Para el desarrollo del </w:t>
-      </w:r>
+        <w:t xml:space="preserve"> </w:t>
+      </w:r>
+      <w:proofErr w:type="spellStart"/>
       <w:r>
         <w:rPr>
           <w:rStyle w:val="Extranjerismo"/>
           <w:lang w:val="es-CO" w:eastAsia="es-CO"/>
         </w:rPr>
-        <w:t>focus group</w:t>
-      </w:r>
+        <w:t>group</w:t>
+      </w:r>
+      <w:proofErr w:type="spellEnd"/>
+      <w:r>
+        <w:rPr>
+          <w:rStyle w:val="Extranjerismo"/>
+          <w:lang w:val="es-CO" w:eastAsia="es-CO"/>
+        </w:rPr>
+        <w:t> </w:t>
+      </w:r>
+      <w:r>
+        <w:rPr>
+          <w:lang w:eastAsia="es-CO"/>
+        </w:rPr>
+        <w:t>se pueden hacer estudios acerca de: actitudes, obstáculos y hábitos frente a la compra y el consumo, ideas para nuevos productos, análisis del posicionamiento de un producto, </w:t>
+      </w:r>
+      <w:r>
+        <w:rPr>
+          <w:rStyle w:val="Extranjerismo"/>
+          <w:lang w:val="es-CO" w:eastAsia="es-CO"/>
+        </w:rPr>
+        <w:t xml:space="preserve">pre y </w:t>
+      </w:r>
+      <w:proofErr w:type="spellStart"/>
+      <w:r>
+        <w:rPr>
+          <w:rStyle w:val="Extranjerismo"/>
+          <w:lang w:val="es-CO" w:eastAsia="es-CO"/>
+        </w:rPr>
+        <w:t>pos-test</w:t>
+      </w:r>
+      <w:proofErr w:type="spellEnd"/>
+      <w:r>
+        <w:rPr>
+          <w:lang w:eastAsia="es-CO"/>
+        </w:rPr>
+        <w:t> de campaña.</w:t>
+      </w:r>
+    </w:p>
+    <w:p>
+      <w:pPr>
+        <w:rPr>
+          <w:lang w:eastAsia="es-CO"/>
+        </w:rPr>
+      </w:pPr>
+      <w:r>
+        <w:rPr>
+          <w:lang w:eastAsia="es-CO"/>
+        </w:rPr>
+        <w:t>Para el desarrollo del </w:t>
+      </w:r>
+      <w:proofErr w:type="spellStart"/>
+      <w:r>
+        <w:rPr>
+          <w:rStyle w:val="Extranjerismo"/>
+          <w:lang w:val="es-CO" w:eastAsia="es-CO"/>
+        </w:rPr>
+        <w:t>focus</w:t>
+      </w:r>
+      <w:proofErr w:type="spellEnd"/>
+      <w:r>
+        <w:rPr>
+          <w:rStyle w:val="Extranjerismo"/>
+          <w:lang w:val="es-CO" w:eastAsia="es-CO"/>
+        </w:rPr>
+        <w:t xml:space="preserve"> </w:t>
+      </w:r>
+      <w:proofErr w:type="spellStart"/>
+      <w:r>
+        <w:rPr>
+          <w:rStyle w:val="Extranjerismo"/>
+          <w:lang w:val="es-CO" w:eastAsia="es-CO"/>
+        </w:rPr>
+        <w:t>group</w:t>
+      </w:r>
+      <w:proofErr w:type="spellEnd"/>
       <w:r>
         <w:rPr>
           <w:lang w:eastAsia="es-CO"/>
@@ -6000,6 +6291,7 @@
         </w:rPr>
         <w:t>Estas técnicas son muy eficaces en el desarrollo de conceptos creativos para campañas publicitarias que se basan en </w:t>
       </w:r>
+      <w:proofErr w:type="spellStart"/>
       <w:r>
         <w:rPr>
           <w:rStyle w:val="Extranjerismo"/>
@@ -6007,6 +6299,7 @@
         </w:rPr>
         <w:t>insights</w:t>
       </w:r>
+      <w:proofErr w:type="spellEnd"/>
       <w:r>
         <w:rPr>
           <w:lang w:eastAsia="es-CO"/>
@@ -6053,6 +6346,7 @@
           <w:lang w:val="es-CO" w:eastAsia="es-CO"/>
         </w:rPr>
       </w:pPr>
+      <w:proofErr w:type="spellStart"/>
       <w:r>
         <w:rPr>
           <w:rStyle w:val="Extranjerismo"/>
@@ -6062,6 +6356,7 @@
         </w:rPr>
         <w:t>Brainstorming</w:t>
       </w:r>
+      <w:proofErr w:type="spellEnd"/>
     </w:p>
     <w:p>
       <w:pPr>
@@ -6170,6 +6465,7 @@
         </w:rPr>
         <w:t>Es también una técnica cuantitativa, ya que puede arrojar datos descriptivos con base en objetivos concretos y con metodologías estructuradas de datos específicos con muestreos definidos. Sin embargo, su uso cualitativo es muy importante y eficaz debido a que se puede hacer libremente y generar datos informales que den resultados inesperados. Hoy en día, se puede hacer observación directa de la percepción del comprador y del espectador de anuncios publicitarios a través del </w:t>
       </w:r>
+      <w:proofErr w:type="spellStart"/>
       <w:r>
         <w:rPr>
           <w:rStyle w:val="Extranjerismo"/>
@@ -6177,6 +6473,7 @@
         </w:rPr>
         <w:t>Eyetracking</w:t>
       </w:r>
+      <w:proofErr w:type="spellEnd"/>
       <w:r>
         <w:rPr>
           <w:lang w:eastAsia="es-CO"/>
@@ -6422,7 +6719,21 @@
         <w:rPr>
           <w:lang w:eastAsia="es-CO"/>
         </w:rPr>
-        <w:t>Estas técnicas permiten a los investigadores aprovechar las tecnologías digitales para recopilar, analizar y interpretar datos de formas que antes no eran posibles, abriendo nuevas posibilidades para la investigación.</w:t>
+        <w:t xml:space="preserve">Estas técnicas permiten a los investigadores aprovechar las tecnologías digitales para recopilar, analizar </w:t>
+      </w:r>
+      <w:proofErr w:type="spellStart"/>
+      <w:r>
+        <w:rPr>
+          <w:lang w:eastAsia="es-CO"/>
+        </w:rPr>
+        <w:t>y</w:t>
+      </w:r>
+      <w:proofErr w:type="spellEnd"/>
+      <w:r>
+        <w:rPr>
+          <w:lang w:eastAsia="es-CO"/>
+        </w:rPr>
+        <w:t xml:space="preserve"> interpretar datos de formas que antes no eran posibles, abriendo nuevas posibilidades para la investigación.</w:t>
       </w:r>
       <w:r>
         <w:rPr>
@@ -6535,12 +6846,12 @@
       <w:pPr>
         <w:pStyle w:val="Ttulo1"/>
       </w:pPr>
-      <w:bookmarkStart w:id="16" w:name="_Toc181869557"/>
+      <w:bookmarkStart w:id="19" w:name="_Toc191328106"/>
       <w:r>
         <w:lastRenderedPageBreak/>
         <w:t>Matrices de diagnóstico</w:t>
       </w:r>
-      <w:bookmarkEnd w:id="16"/>
+      <w:bookmarkEnd w:id="19"/>
     </w:p>
     <w:p>
       <w:pPr>
@@ -6582,16 +6893,18 @@
           <w14:ligatures w14:val="none"/>
         </w:rPr>
       </w:pPr>
-      <w:bookmarkStart w:id="17" w:name="_Toc178199655"/>
-      <w:bookmarkStart w:id="18" w:name="_Toc181869558"/>
-      <w:bookmarkEnd w:id="17"/>
-      <w:bookmarkEnd w:id="18"/>
+      <w:bookmarkStart w:id="20" w:name="_Toc178199655"/>
+      <w:bookmarkStart w:id="21" w:name="_Toc181869558"/>
+      <w:bookmarkStart w:id="22" w:name="_Toc191328107"/>
+      <w:bookmarkEnd w:id="20"/>
+      <w:bookmarkEnd w:id="21"/>
+      <w:bookmarkEnd w:id="22"/>
     </w:p>
     <w:p>
       <w:pPr>
         <w:pStyle w:val="Ttulo2"/>
       </w:pPr>
-      <w:bookmarkStart w:id="19" w:name="_Toc181869559"/>
+      <w:bookmarkStart w:id="23" w:name="_Toc191328108"/>
       <w:r>
         <w:t>Matriz de </w:t>
       </w:r>
@@ -6602,7 +6915,7 @@
         </w:rPr>
         <w:t>Ansoff</w:t>
       </w:r>
-      <w:bookmarkEnd w:id="19"/>
+      <w:bookmarkEnd w:id="23"/>
     </w:p>
     <w:p>
       <w:pPr>
@@ -7195,12 +7508,12 @@
       <w:pPr>
         <w:pStyle w:val="Ttulo2"/>
       </w:pPr>
-      <w:bookmarkStart w:id="20" w:name="_Toc181869560"/>
+      <w:bookmarkStart w:id="24" w:name="_Toc191328109"/>
       <w:r>
         <w:lastRenderedPageBreak/>
         <w:t>Matriz BCG</w:t>
       </w:r>
-      <w:bookmarkEnd w:id="20"/>
+      <w:bookmarkEnd w:id="24"/>
     </w:p>
     <w:p>
       <w:pPr>
@@ -7504,11 +7817,11 @@
       <w:pPr>
         <w:pStyle w:val="Ttulo2"/>
       </w:pPr>
-      <w:bookmarkStart w:id="21" w:name="_Toc181869561"/>
+      <w:bookmarkStart w:id="25" w:name="_Toc191328110"/>
       <w:r>
         <w:t>Matriz de competitividad</w:t>
       </w:r>
-      <w:bookmarkEnd w:id="21"/>
+      <w:bookmarkEnd w:id="25"/>
     </w:p>
     <w:p>
       <w:pPr>
@@ -7879,7 +8192,35 @@
         <w:rPr>
           <w:lang w:eastAsia="es-CO"/>
         </w:rPr>
-        <w:t xml:space="preserve"> una matriz de competitividad diseñada para evaluar y comparar el desempeño de una empresa con el de sus competidores. En la primera columna se listan la empresa y varios competidores (Com 1, Com 2, etc.), mientras que las siguientes columnas contienen distintos factores de evaluación (Factor 1, Factor 2, etc.). Cada empresa recibe una puntuación en cada factor, y la suma total de los puntos se </w:t>
+        <w:t xml:space="preserve"> una matriz de competitividad diseñada para evaluar y comparar el desempeño de una empresa con el de sus competidores. En la primera columna se listan la empresa y varios competidores (</w:t>
+      </w:r>
+      <w:proofErr w:type="spellStart"/>
+      <w:r>
+        <w:rPr>
+          <w:lang w:eastAsia="es-CO"/>
+        </w:rPr>
+        <w:t>Com</w:t>
+      </w:r>
+      <w:proofErr w:type="spellEnd"/>
+      <w:r>
+        <w:rPr>
+          <w:lang w:eastAsia="es-CO"/>
+        </w:rPr>
+        <w:t xml:space="preserve"> 1, </w:t>
+      </w:r>
+      <w:proofErr w:type="spellStart"/>
+      <w:r>
+        <w:rPr>
+          <w:lang w:eastAsia="es-CO"/>
+        </w:rPr>
+        <w:t>Com</w:t>
+      </w:r>
+      <w:proofErr w:type="spellEnd"/>
+      <w:r>
+        <w:rPr>
+          <w:lang w:eastAsia="es-CO"/>
+        </w:rPr>
+        <w:t xml:space="preserve"> 2, etc.), mientras que las siguientes columnas contienen distintos factores de evaluación (Factor 1, Factor 2, etc.). Cada empresa recibe una puntuación en cada factor, y la suma total de los puntos se </w:t>
       </w:r>
       <w:r>
         <w:rPr>
@@ -7918,11 +8259,11 @@
           <w:rStyle w:val="Extranjerismo"/>
         </w:rPr>
       </w:pPr>
-      <w:bookmarkStart w:id="22" w:name="_Toc181869562"/>
+      <w:bookmarkStart w:id="26" w:name="_Toc191328111"/>
       <w:r>
         <w:t>Matriz DOFA</w:t>
       </w:r>
-      <w:bookmarkEnd w:id="22"/>
+      <w:bookmarkEnd w:id="26"/>
     </w:p>
     <w:p>
       <w:pPr>
@@ -8407,12 +8748,12 @@
       <w:pPr>
         <w:pStyle w:val="Ttulo1"/>
       </w:pPr>
-      <w:bookmarkStart w:id="23" w:name="_Toc181869563"/>
+      <w:bookmarkStart w:id="27" w:name="_Toc191328112"/>
       <w:r>
         <w:lastRenderedPageBreak/>
         <w:t>Proceso de investigación</w:t>
       </w:r>
-      <w:bookmarkEnd w:id="23"/>
+      <w:bookmarkEnd w:id="27"/>
     </w:p>
     <w:p>
       <w:pPr>
@@ -8479,20 +8820,22 @@
           <w14:ligatures w14:val="none"/>
         </w:rPr>
       </w:pPr>
-      <w:bookmarkStart w:id="24" w:name="_Toc178199661"/>
-      <w:bookmarkStart w:id="25" w:name="_Toc181869564"/>
-      <w:bookmarkEnd w:id="24"/>
-      <w:bookmarkEnd w:id="25"/>
+      <w:bookmarkStart w:id="28" w:name="_Toc178199661"/>
+      <w:bookmarkStart w:id="29" w:name="_Toc181869564"/>
+      <w:bookmarkStart w:id="30" w:name="_Toc191328113"/>
+      <w:bookmarkEnd w:id="28"/>
+      <w:bookmarkEnd w:id="29"/>
+      <w:bookmarkEnd w:id="30"/>
     </w:p>
     <w:p>
       <w:pPr>
         <w:pStyle w:val="Ttulo2"/>
       </w:pPr>
-      <w:bookmarkStart w:id="26" w:name="_Toc181869565"/>
+      <w:bookmarkStart w:id="31" w:name="_Toc191328114"/>
       <w:r>
         <w:t>Identificación del problema</w:t>
       </w:r>
-      <w:bookmarkEnd w:id="26"/>
+      <w:bookmarkEnd w:id="31"/>
     </w:p>
     <w:p>
       <w:pPr>
@@ -8631,11 +8974,11 @@
       <w:pPr>
         <w:pStyle w:val="Ttulo2"/>
       </w:pPr>
-      <w:bookmarkStart w:id="27" w:name="_Toc181869566"/>
+      <w:bookmarkStart w:id="32" w:name="_Toc191328115"/>
       <w:r>
         <w:t>Metodología</w:t>
       </w:r>
-      <w:bookmarkEnd w:id="27"/>
+      <w:bookmarkEnd w:id="32"/>
     </w:p>
     <w:p>
       <w:pPr>
@@ -8654,11 +8997,11 @@
       <w:pPr>
         <w:pStyle w:val="Ttulo2"/>
       </w:pPr>
-      <w:bookmarkStart w:id="28" w:name="_Toc181869567"/>
+      <w:bookmarkStart w:id="33" w:name="_Toc191328116"/>
       <w:r>
         <w:t>Recolección de datos</w:t>
       </w:r>
-      <w:bookmarkEnd w:id="28"/>
+      <w:bookmarkEnd w:id="33"/>
     </w:p>
     <w:p>
       <w:pPr>
@@ -8672,13 +9015,31 @@
         </w:rPr>
         <w:t xml:space="preserve">Obtener la información se convierte en la parte más importante del proceso, puesto que estos datos serán necesarios para la posterior toma de decisiones. En este punto, a partir de un cronograma de trabajo detallado se aplican los diferentes instrumentos: encuestas, </w:t>
       </w:r>
+      <w:proofErr w:type="spellStart"/>
       <w:r>
         <w:rPr>
           <w:rStyle w:val="Extranjerismo"/>
           <w:lang w:val="es-419" w:eastAsia="es-CO"/>
         </w:rPr>
-        <w:t>focus group</w:t>
-      </w:r>
+        <w:t>focus</w:t>
+      </w:r>
+      <w:proofErr w:type="spellEnd"/>
+      <w:r>
+        <w:rPr>
+          <w:rStyle w:val="Extranjerismo"/>
+          <w:lang w:val="es-419" w:eastAsia="es-CO"/>
+        </w:rPr>
+        <w:t xml:space="preserve"> </w:t>
+      </w:r>
+      <w:proofErr w:type="spellStart"/>
+      <w:r>
+        <w:rPr>
+          <w:rStyle w:val="Extranjerismo"/>
+          <w:lang w:val="es-419" w:eastAsia="es-CO"/>
+        </w:rPr>
+        <w:t>group</w:t>
+      </w:r>
+      <w:proofErr w:type="spellEnd"/>
       <w:r>
         <w:rPr>
           <w:lang w:val="es-419" w:eastAsia="es-CO"/>
@@ -8690,11 +9051,11 @@
       <w:pPr>
         <w:pStyle w:val="Ttulo2"/>
       </w:pPr>
-      <w:bookmarkStart w:id="29" w:name="_Toc181869568"/>
+      <w:bookmarkStart w:id="34" w:name="_Toc191328117"/>
       <w:r>
         <w:t>Análisis de información</w:t>
       </w:r>
-      <w:bookmarkEnd w:id="29"/>
+      <w:bookmarkEnd w:id="34"/>
     </w:p>
     <w:p>
       <w:pPr>
@@ -8726,12 +9087,12 @@
       <w:pPr>
         <w:pStyle w:val="Ttulo2"/>
       </w:pPr>
-      <w:bookmarkStart w:id="30" w:name="_Toc181869569"/>
+      <w:bookmarkStart w:id="35" w:name="_Toc191328118"/>
       <w:r>
         <w:lastRenderedPageBreak/>
         <w:t>Conclusiones</w:t>
       </w:r>
-      <w:bookmarkEnd w:id="30"/>
+      <w:bookmarkEnd w:id="35"/>
     </w:p>
     <w:p>
       <w:pPr>
@@ -8750,11 +9111,11 @@
       <w:pPr>
         <w:pStyle w:val="Ttulo2"/>
       </w:pPr>
-      <w:bookmarkStart w:id="31" w:name="_Toc181869570"/>
+      <w:bookmarkStart w:id="36" w:name="_Toc191328119"/>
       <w:r>
         <w:t>Estrategias</w:t>
       </w:r>
-      <w:bookmarkEnd w:id="31"/>
+      <w:bookmarkEnd w:id="36"/>
     </w:p>
     <w:p>
       <w:pPr>
@@ -8849,12 +9210,12 @@
         </w:numPr>
         <w:ind w:left="1068"/>
       </w:pPr>
-      <w:bookmarkStart w:id="32" w:name="_Toc181869571"/>
+      <w:bookmarkStart w:id="37" w:name="_Toc191328120"/>
       <w:r>
         <w:lastRenderedPageBreak/>
         <w:t>Síntesis</w:t>
       </w:r>
-      <w:bookmarkEnd w:id="32"/>
+      <w:bookmarkEnd w:id="37"/>
     </w:p>
     <w:p>
       <w:pPr>
@@ -8992,12 +9353,12 @@
         </w:numPr>
         <w:ind w:left="1068"/>
       </w:pPr>
-      <w:bookmarkStart w:id="33" w:name="_Toc181869572"/>
+      <w:bookmarkStart w:id="38" w:name="_Toc191328121"/>
       <w:r>
         <w:lastRenderedPageBreak/>
         <w:t>Material complementario</w:t>
       </w:r>
-      <w:bookmarkEnd w:id="33"/>
+      <w:bookmarkEnd w:id="38"/>
     </w:p>
     <w:tbl>
       <w:tblPr>
@@ -9099,7 +9460,15 @@
               <w:pStyle w:val="TextoTablas"/>
             </w:pPr>
             <w:r>
-              <w:t>Merino, M. J. y Pintado, T. (2015). La investigación de mercados, claves para conocer los insights del consumidor.</w:t>
+              <w:t xml:space="preserve">Merino, M. J. y Pintado, T. (2015). La investigación de mercados, claves para conocer los </w:t>
+            </w:r>
+            <w:proofErr w:type="spellStart"/>
+            <w:r>
+              <w:t>insights</w:t>
+            </w:r>
+            <w:proofErr w:type="spellEnd"/>
+            <w:r>
+              <w:t xml:space="preserve"> del consumidor.</w:t>
             </w:r>
           </w:p>
         </w:tc>
@@ -9225,8 +9594,13 @@
             <w:pPr>
               <w:pStyle w:val="TextoTablas"/>
             </w:pPr>
-            <w:r>
-              <w:t>Vilajoana, A., Jiménez, M., González, Z. y Vila, J. (2014). ¿Cómo diseñar una campaña de publicidad?</w:t>
+            <w:proofErr w:type="spellStart"/>
+            <w:r>
+              <w:t>Vilajoana</w:t>
+            </w:r>
+            <w:proofErr w:type="spellEnd"/>
+            <w:r>
+              <w:t>, A., Jiménez, M., González, Z. y Vila, J. (2014). ¿Cómo diseñar una campaña de publicidad?</w:t>
             </w:r>
           </w:p>
         </w:tc>
@@ -9328,12 +9702,12 @@
         </w:numPr>
         <w:ind w:left="1068"/>
       </w:pPr>
-      <w:bookmarkStart w:id="34" w:name="_Toc181869573"/>
+      <w:bookmarkStart w:id="39" w:name="_Toc191328122"/>
       <w:r>
         <w:lastRenderedPageBreak/>
         <w:t>Glosario</w:t>
       </w:r>
-      <w:bookmarkEnd w:id="34"/>
+      <w:bookmarkEnd w:id="39"/>
     </w:p>
     <w:p>
       <w:pPr>
@@ -9480,6 +9854,7 @@
           <w:lang w:eastAsia="es-CO"/>
         </w:rPr>
       </w:pPr>
+      <w:proofErr w:type="spellStart"/>
       <w:r>
         <w:rPr>
           <w:rStyle w:val="Extranjerismo"/>
@@ -9489,6 +9864,7 @@
         </w:rPr>
         <w:t>Eyetracking</w:t>
       </w:r>
+      <w:proofErr w:type="spellEnd"/>
       <w:r>
         <w:rPr>
           <w:b/>
@@ -9748,7 +10124,7 @@
         </w:numPr>
         <w:ind w:left="1068"/>
       </w:pPr>
-      <w:bookmarkStart w:id="35" w:name="_Toc181869574"/>
+      <w:bookmarkStart w:id="40" w:name="_Toc191328123"/>
       <w:r>
         <w:rPr>
           <w:bdr w:val="none" w:sz="0" w:space="0" w:color="auto" w:frame="1"/>
@@ -9756,7 +10132,7 @@
         <w:lastRenderedPageBreak/>
         <w:t>Referencias bibliográficas</w:t>
       </w:r>
-      <w:bookmarkEnd w:id="35"/>
+      <w:bookmarkEnd w:id="40"/>
     </w:p>
     <w:p>
       <w:pPr>
@@ -9863,12 +10239,10 @@
           <w:lang w:eastAsia="es-CO"/>
           <w14:ligatures w14:val="none"/>
         </w:rPr>
-        <w:t> del consumidor. Esic editorial.</w:t>
-      </w:r>
-    </w:p>
-    <w:p>
-      <w:pPr>
-        <w:ind w:left="709" w:hanging="709"/>
+        <w:t xml:space="preserve"> del consumidor. </w:t>
+      </w:r>
+      <w:proofErr w:type="spellStart"/>
+      <w:r>
         <w:rPr>
           <w:rFonts w:eastAsia="Times New Roman" w:cstheme="minorHAnsi"/>
           <w:kern w:val="0"/>
@@ -9877,7 +10251,9 @@
           <w:lang w:eastAsia="es-CO"/>
           <w14:ligatures w14:val="none"/>
         </w:rPr>
-      </w:pPr>
+        <w:t>Esic</w:t>
+      </w:r>
+      <w:proofErr w:type="spellEnd"/>
       <w:r>
         <w:rPr>
           <w:rFonts w:eastAsia="Times New Roman" w:cstheme="minorHAnsi"/>
@@ -9887,7 +10263,7 @@
           <w:lang w:eastAsia="es-CO"/>
           <w14:ligatures w14:val="none"/>
         </w:rPr>
-        <w:t>Pastor, F., Guijarro, J., Espinosa, P. y Sánchez. A. (2003). Técnico en Publicidad. Cultural S.A.</w:t>
+        <w:t xml:space="preserve"> editorial.</w:t>
       </w:r>
     </w:p>
     <w:p>
@@ -9911,7 +10287,7 @@
           <w:lang w:eastAsia="es-CO"/>
           <w14:ligatures w14:val="none"/>
         </w:rPr>
-        <w:t>Prieto, J. E. (2013). Investigación de Mercados. Ecoe Ediciones.</w:t>
+        <w:t>Pastor, F., Guijarro, J., Espinosa, P. y Sánchez. A. (2003). Técnico en Publicidad. Cultural S.A.</w:t>
       </w:r>
     </w:p>
     <w:p>
@@ -9935,7 +10311,68 @@
           <w:lang w:eastAsia="es-CO"/>
           <w14:ligatures w14:val="none"/>
         </w:rPr>
-        <w:t>Vilajoana, A., Jiménez, M., González, Z. y Vila, J. (2014). ¿Cómo diseñar una campaña de publicidad? Editorial UOC.</w:t>
+        <w:t xml:space="preserve">Prieto, J. E. (2013). Investigación de Mercados. </w:t>
+      </w:r>
+      <w:proofErr w:type="spellStart"/>
+      <w:r>
+        <w:rPr>
+          <w:rFonts w:eastAsia="Times New Roman" w:cstheme="minorHAnsi"/>
+          <w:kern w:val="0"/>
+          <w:szCs w:val="28"/>
+          <w:bdr w:val="none" w:sz="0" w:space="0" w:color="auto" w:frame="1"/>
+          <w:lang w:eastAsia="es-CO"/>
+          <w14:ligatures w14:val="none"/>
+        </w:rPr>
+        <w:t>Ecoe</w:t>
+      </w:r>
+      <w:proofErr w:type="spellEnd"/>
+      <w:r>
+        <w:rPr>
+          <w:rFonts w:eastAsia="Times New Roman" w:cstheme="minorHAnsi"/>
+          <w:kern w:val="0"/>
+          <w:szCs w:val="28"/>
+          <w:bdr w:val="none" w:sz="0" w:space="0" w:color="auto" w:frame="1"/>
+          <w:lang w:eastAsia="es-CO"/>
+          <w14:ligatures w14:val="none"/>
+        </w:rPr>
+        <w:t xml:space="preserve"> Ediciones.</w:t>
+      </w:r>
+    </w:p>
+    <w:p>
+      <w:pPr>
+        <w:ind w:left="709" w:hanging="709"/>
+        <w:rPr>
+          <w:rFonts w:eastAsia="Times New Roman" w:cstheme="minorHAnsi"/>
+          <w:kern w:val="0"/>
+          <w:szCs w:val="28"/>
+          <w:bdr w:val="none" w:sz="0" w:space="0" w:color="auto" w:frame="1"/>
+          <w:lang w:eastAsia="es-CO"/>
+          <w14:ligatures w14:val="none"/>
+        </w:rPr>
+      </w:pPr>
+      <w:proofErr w:type="spellStart"/>
+      <w:r>
+        <w:rPr>
+          <w:rFonts w:eastAsia="Times New Roman" w:cstheme="minorHAnsi"/>
+          <w:kern w:val="0"/>
+          <w:szCs w:val="28"/>
+          <w:bdr w:val="none" w:sz="0" w:space="0" w:color="auto" w:frame="1"/>
+          <w:lang w:eastAsia="es-CO"/>
+          <w14:ligatures w14:val="none"/>
+        </w:rPr>
+        <w:t>Vilajoana</w:t>
+      </w:r>
+      <w:proofErr w:type="spellEnd"/>
+      <w:r>
+        <w:rPr>
+          <w:rFonts w:eastAsia="Times New Roman" w:cstheme="minorHAnsi"/>
+          <w:kern w:val="0"/>
+          <w:szCs w:val="28"/>
+          <w:bdr w:val="none" w:sz="0" w:space="0" w:color="auto" w:frame="1"/>
+          <w:lang w:eastAsia="es-CO"/>
+          <w14:ligatures w14:val="none"/>
+        </w:rPr>
+        <w:t>, A., Jiménez, M., González, Z. y Vila, J. (2014). ¿Cómo diseñar una campaña de publicidad? Editorial UOC.</w:t>
       </w:r>
     </w:p>
     <w:p>
@@ -10027,12 +10464,12 @@
         </w:numPr>
         <w:ind w:left="708"/>
       </w:pPr>
-      <w:bookmarkStart w:id="36" w:name="_Toc181869575"/>
+      <w:bookmarkStart w:id="41" w:name="_Toc191328124"/>
       <w:r>
         <w:lastRenderedPageBreak/>
         <w:t>Créditos</w:t>
       </w:r>
-      <w:bookmarkEnd w:id="36"/>
+      <w:bookmarkEnd w:id="41"/>
     </w:p>
     <w:tbl>
       <w:tblPr>
@@ -10112,8 +10549,13 @@
             <w:pPr>
               <w:pStyle w:val="TextoTablas"/>
             </w:pPr>
-            <w:r>
-              <w:t>Milady Tatiana Villamil Castellanos</w:t>
+            <w:proofErr w:type="spellStart"/>
+            <w:r>
+              <w:t>Milady</w:t>
+            </w:r>
+            <w:proofErr w:type="spellEnd"/>
+            <w:r>
+              <w:t xml:space="preserve"> Tatiana Villamil Castellanos</w:t>
             </w:r>
           </w:p>
         </w:tc>
@@ -10554,8 +10996,13 @@
             <w:pPr>
               <w:pStyle w:val="TextoTablas"/>
             </w:pPr>
-            <w:r>
-              <w:t>Lucenith Pinilla</w:t>
+            <w:proofErr w:type="spellStart"/>
+            <w:r>
+              <w:t>Lucenith</w:t>
+            </w:r>
+            <w:proofErr w:type="spellEnd"/>
+            <w:r>
+              <w:t xml:space="preserve"> Pinilla</w:t>
             </w:r>
           </w:p>
         </w:tc>
@@ -10662,7 +11109,15 @@
               <w:pStyle w:val="TextoTablas"/>
             </w:pPr>
             <w:r>
-              <w:t>Laura Paola Gelvez Manosalva</w:t>
+              <w:t xml:space="preserve">Laura Paola </w:t>
+            </w:r>
+            <w:proofErr w:type="spellStart"/>
+            <w:r>
+              <w:t>Gelvez</w:t>
+            </w:r>
+            <w:proofErr w:type="spellEnd"/>
+            <w:r>
+              <w:t xml:space="preserve"> Manosalva</w:t>
             </w:r>
           </w:p>
         </w:tc>
@@ -11116,7 +11571,7 @@
         <v:path o:extrusionok="f" gradientshapeok="t" o:connecttype="rect"/>
         <o:lock v:ext="edit" aspectratio="t"/>
       </v:shapetype>
-      <v:shape id="_x0000_i1040" type="#_x0000_t75" style="width:11.2pt;height:11.2pt" o:bullet="t">
+      <v:shape id="_x0000_i1038" type="#_x0000_t75" style="width:10.5pt;height:10.5pt" o:bullet="t">
         <v:imagedata r:id="rId1" o:title="mso8C56"/>
       </v:shape>
     </w:pict>
@@ -15347,6 +15802,10 @@
 </file>
 
 <file path=customXml/item1.xml><?xml version="1.0" encoding="utf-8"?>
+<b:Sources xmlns:b="http://schemas.openxmlformats.org/officeDocument/2006/bibliography" xmlns="http://schemas.openxmlformats.org/officeDocument/2006/bibliography" SelectedStyle="\APASixthEditionOfficeOnline.xsl" StyleName="APA" Version="6"/>
+</file>
+
+<file path=customXml/item2.xml><?xml version="1.0" encoding="utf-8"?>
 <p:properties xmlns:p="http://schemas.microsoft.com/office/2006/metadata/properties" xmlns:xsi="http://www.w3.org/2001/XMLSchema-instance" xmlns:pc="http://schemas.microsoft.com/office/infopath/2007/PartnerControls">
   <documentManagement>
     <TaxCatchAll xmlns="cb45339b-ced9-4d0d-8f64-77573914d53b" xsi:nil="true"/>
@@ -15357,20 +15816,7 @@
 </p:properties>
 </file>
 
-<file path=customXml/item2.xml><?xml version="1.0" encoding="utf-8"?>
-<b:Sources xmlns:b="http://schemas.openxmlformats.org/officeDocument/2006/bibliography" xmlns="http://schemas.openxmlformats.org/officeDocument/2006/bibliography" SelectedStyle="\APASixthEditionOfficeOnline.xsl" StyleName="APA" Version="6"/>
-</file>
-
 <file path=customXml/item3.xml><?xml version="1.0" encoding="utf-8"?>
-<?mso-contentType ?>
-<FormTemplates xmlns="http://schemas.microsoft.com/sharepoint/v3/contenttype/forms">
-  <Display>DocumentLibraryForm</Display>
-  <Edit>DocumentLibraryForm</Edit>
-  <New>DocumentLibraryForm</New>
-</FormTemplates>
-</file>
-
-<file path=customXml/item4.xml><?xml version="1.0" encoding="utf-8"?>
 <ct:contentTypeSchema xmlns:ct="http://schemas.microsoft.com/office/2006/metadata/contentType" xmlns:ma="http://schemas.microsoft.com/office/2006/metadata/properties/metaAttributes" ct:_="" ma:_="" ma:contentTypeName="Documento" ma:contentTypeID="0x01010049282E1EDBE9234EA9E6D38F720E265F" ma:contentTypeVersion="15" ma:contentTypeDescription="Crear nuevo documento." ma:contentTypeScope="" ma:versionID="b31c7aa9eaf043a08b87120b3c4916e3">
   <xsd:schema xmlns:xsd="http://www.w3.org/2001/XMLSchema" xmlns:xs="http://www.w3.org/2001/XMLSchema" xmlns:p="http://schemas.microsoft.com/office/2006/metadata/properties" xmlns:ns2="cb45339b-ced9-4d0d-8f64-77573914d53b" xmlns:ns3="43a3ca16-9c26-4813-b83f-4aec9927b43f" targetNamespace="http://schemas.microsoft.com/office/2006/metadata/properties" ma:root="true" ma:fieldsID="3533d065b04d75c457075bc55f1f5315" ns2:_="" ns3:_="">
     <xsd:import namespace="cb45339b-ced9-4d0d-8f64-77573914d53b"/>
@@ -15605,7 +16051,24 @@
 </ct:contentTypeSchema>
 </file>
 
+<file path=customXml/item4.xml><?xml version="1.0" encoding="utf-8"?>
+<?mso-contentType ?>
+<FormTemplates xmlns="http://schemas.microsoft.com/sharepoint/v3/contenttype/forms">
+  <Display>DocumentLibraryForm</Display>
+  <Edit>DocumentLibraryForm</Edit>
+  <New>DocumentLibraryForm</New>
+</FormTemplates>
+</file>
+
 <file path=customXml/itemProps1.xml><?xml version="1.0" encoding="utf-8"?>
+<ds:datastoreItem xmlns:ds="http://schemas.openxmlformats.org/officeDocument/2006/customXml" ds:itemID="{A9F2CEBA-C824-4C86-81A8-E32CBD0EB92D}">
+  <ds:schemaRefs>
+    <ds:schemaRef ds:uri="http://schemas.openxmlformats.org/officeDocument/2006/bibliography"/>
+  </ds:schemaRefs>
+</ds:datastoreItem>
+</file>
+
+<file path=customXml/itemProps2.xml><?xml version="1.0" encoding="utf-8"?>
 <ds:datastoreItem xmlns:ds="http://schemas.openxmlformats.org/officeDocument/2006/customXml" ds:itemID="{26259216-AD86-464A-AEAD-95B1F9E17392}">
   <ds:schemaRefs>
     <ds:schemaRef ds:uri="http://schemas.microsoft.com/office/2006/metadata/properties"/>
@@ -15616,23 +16079,7 @@
 </ds:datastoreItem>
 </file>
 
-<file path=customXml/itemProps2.xml><?xml version="1.0" encoding="utf-8"?>
-<ds:datastoreItem xmlns:ds="http://schemas.openxmlformats.org/officeDocument/2006/customXml" ds:itemID="{A9F2CEBA-C824-4C86-81A8-E32CBD0EB92D}">
-  <ds:schemaRefs>
-    <ds:schemaRef ds:uri="http://schemas.openxmlformats.org/officeDocument/2006/bibliography"/>
-  </ds:schemaRefs>
-</ds:datastoreItem>
-</file>
-
 <file path=customXml/itemProps3.xml><?xml version="1.0" encoding="utf-8"?>
-<ds:datastoreItem xmlns:ds="http://schemas.openxmlformats.org/officeDocument/2006/customXml" ds:itemID="{D00A4A46-BDBD-48AC-87B9-2BA42D9CC06F}">
-  <ds:schemaRefs>
-    <ds:schemaRef ds:uri="http://schemas.microsoft.com/sharepoint/v3/contenttype/forms"/>
-  </ds:schemaRefs>
-</ds:datastoreItem>
-</file>
-
-<file path=customXml/itemProps4.xml><?xml version="1.0" encoding="utf-8"?>
 <ds:datastoreItem xmlns:ds="http://schemas.openxmlformats.org/officeDocument/2006/customXml" ds:itemID="{0BC4A0A4-89EA-4C0C-9011-C1B351E892BC}">
   <ds:schemaRefs>
     <ds:schemaRef ds:uri="http://schemas.microsoft.com/office/2006/metadata/contentType"/>
@@ -15649,4 +16096,12 @@
     <ds:schemaRef ds:uri="http://schemas.microsoft.com/internal/obd"/>
   </ds:schemaRefs>
 </ds:datastoreItem>
+</file>
+
+<file path=customXml/itemProps4.xml><?xml version="1.0" encoding="utf-8"?>
+<ds:datastoreItem xmlns:ds="http://schemas.openxmlformats.org/officeDocument/2006/customXml" ds:itemID="{D00A4A46-BDBD-48AC-87B9-2BA42D9CC06F}">
+  <ds:schemaRefs>
+    <ds:schemaRef ds:uri="http://schemas.microsoft.com/sharepoint/v3/contenttype/forms"/>
+  </ds:schemaRefs>
+</ds:datastoreItem>
 </file>
</xml_diff>